<commit_message>
Hoàn thành chương 4 báo cáo luận văn
</commit_message>
<xml_diff>
--- a/Docs/Report/DD_RFID_FinalReport_v1.0.1.docx
+++ b/Docs/Report/DD_RFID_FinalReport_v1.0.1.docx
@@ -22364,8 +22364,8 @@
         <w:pStyle w:val="Caption"/>
         <w:spacing w:line="288" w:lineRule="auto"/>
       </w:pPr>
-      <w:bookmarkStart w:id="86" w:name="KhoaPhòng"/>
-      <w:bookmarkStart w:id="87" w:name="_Toc498616246"/>
+      <w:bookmarkStart w:id="86" w:name="_Toc498616246"/>
+      <w:bookmarkStart w:id="87" w:name="KhoaPhòng"/>
       <w:r>
         <w:t xml:space="preserve">Bảng </w:t>
       </w:r>
@@ -22393,7 +22393,7 @@
       <w:r>
         <w:t>. Khóa học</w:t>
       </w:r>
-      <w:bookmarkEnd w:id="87"/>
+      <w:bookmarkEnd w:id="86"/>
     </w:p>
     <w:p>
       <w:pPr>
@@ -22402,7 +22402,7 @@
       <w:r>
         <w:t>Khoa - Phòng</w:t>
       </w:r>
-      <w:bookmarkEnd w:id="86"/>
+      <w:bookmarkEnd w:id="87"/>
       <w:r>
         <w:t>:</w:t>
       </w:r>
@@ -30474,10 +30474,7 @@
                               <w:fldChar w:fldCharType="end"/>
                             </w:r>
                             <w:r>
-                              <w:t xml:space="preserve">. </w:t>
-                            </w:r>
-                            <w:r>
-                              <w:t>Form thêm sinh viên</w:t>
+                              <w:t>. Form thêm sinh viên</w:t>
                             </w:r>
                             <w:bookmarkEnd w:id="105"/>
                           </w:p>
@@ -30535,10 +30532,7 @@
                         <w:fldChar w:fldCharType="end"/>
                       </w:r>
                       <w:r>
-                        <w:t xml:space="preserve">. </w:t>
-                      </w:r>
-                      <w:r>
-                        <w:t>Form thêm sinh viên</w:t>
+                        <w:t>. Form thêm sinh viên</w:t>
                       </w:r>
                       <w:bookmarkEnd w:id="106"/>
                     </w:p>
@@ -32708,6 +32702,7 @@
       <w:r>
         <w:rPr>
           <w:noProof/>
+          <w:lang w:eastAsia="en-US"/>
         </w:rPr>
         <w:lastRenderedPageBreak/>
         <mc:AlternateContent>
@@ -32851,6 +32846,7 @@
       <w:r>
         <w:rPr>
           <w:noProof/>
+          <w:lang w:eastAsia="en-US"/>
         </w:rPr>
         <w:drawing>
           <wp:anchor distT="0" distB="0" distL="114300" distR="114300" simplePos="0" relativeHeight="251729920" behindDoc="0" locked="0" layoutInCell="1" allowOverlap="1" wp14:anchorId="6AC21D89" wp14:editId="33F41099">
@@ -33141,6 +33137,7 @@
       <w:r>
         <w:rPr>
           <w:noProof/>
+          <w:lang w:eastAsia="en-US"/>
         </w:rPr>
         <mc:AlternateContent>
           <mc:Choice Requires="wps">
@@ -33283,6 +33280,7 @@
       <w:r>
         <w:rPr>
           <w:noProof/>
+          <w:lang w:eastAsia="en-US"/>
         </w:rPr>
         <w:drawing>
           <wp:anchor distT="0" distB="0" distL="114300" distR="114300" simplePos="0" relativeHeight="251736064" behindDoc="0" locked="0" layoutInCell="1" allowOverlap="1" wp14:anchorId="54640837" wp14:editId="1C9C0C09">
@@ -34409,6 +34407,7 @@
       <w:r>
         <w:rPr>
           <w:noProof/>
+          <w:lang w:eastAsia="en-US"/>
         </w:rPr>
         <w:lastRenderedPageBreak/>
         <mc:AlternateContent>
@@ -34552,6 +34551,7 @@
       <w:r>
         <w:rPr>
           <w:noProof/>
+          <w:lang w:eastAsia="en-US"/>
         </w:rPr>
         <w:drawing>
           <wp:anchor distT="0" distB="0" distL="114300" distR="114300" simplePos="0" relativeHeight="251754496" behindDoc="0" locked="0" layoutInCell="1" allowOverlap="1" wp14:anchorId="41FE0136" wp14:editId="488139DA">
@@ -34652,6 +34652,7 @@
       <w:r>
         <w:rPr>
           <w:noProof/>
+          <w:lang w:eastAsia="en-US"/>
         </w:rPr>
         <w:lastRenderedPageBreak/>
         <w:drawing>
@@ -34713,6 +34714,7 @@
       <w:r>
         <w:rPr>
           <w:noProof/>
+          <w:lang w:eastAsia="en-US"/>
         </w:rPr>
         <mc:AlternateContent>
           <mc:Choice Requires="wps">
@@ -35858,10 +35860,7 @@
     </w:p>
     <w:p>
       <w:pPr>
-        <w:pStyle w:val="ListParagraph"/>
-        <w:rPr>
-          <w:b/>
-        </w:rPr>
+        <w:pStyle w:val="Demuccon3so"/>
       </w:pPr>
       <w:r>
         <w:rPr>
@@ -36065,39 +36064,3362 @@
         </w:drawing>
       </w:r>
       <w:r>
-        <w:rPr>
-          <w:b/>
-        </w:rPr>
         <w:t>Phần thông tin</w:t>
       </w:r>
       <w:r>
-        <w:rPr>
-          <w:b/>
-        </w:rPr>
         <w:t xml:space="preserve"> sự kiện:</w:t>
       </w:r>
     </w:p>
     <w:p>
       <w:pPr>
         <w:pStyle w:val="ListParagraph"/>
-        <w:rPr>
-          <w:b/>
-        </w:rPr>
-      </w:pPr>
-      <w:bookmarkStart w:id="153" w:name="_GoBack"/>
-      <w:bookmarkEnd w:id="153"/>
+      </w:pPr>
+      <w:r>
+        <w:rPr>
+          <w:noProof/>
+        </w:rPr>
+        <mc:AlternateContent>
+          <mc:Choice Requires="wps">
+            <w:drawing>
+              <wp:anchor distT="0" distB="0" distL="114300" distR="114300" simplePos="0" relativeHeight="251778048" behindDoc="0" locked="0" layoutInCell="1" allowOverlap="1" wp14:anchorId="432FC686" wp14:editId="1ADFE849">
+                <wp:simplePos x="0" y="0"/>
+                <wp:positionH relativeFrom="margin">
+                  <wp:align>center</wp:align>
+                </wp:positionH>
+                <wp:positionV relativeFrom="paragraph">
+                  <wp:posOffset>5280467</wp:posOffset>
+                </wp:positionV>
+                <wp:extent cx="5017770" cy="635"/>
+                <wp:effectExtent l="0" t="0" r="0" b="0"/>
+                <wp:wrapTopAndBottom/>
+                <wp:docPr id="72" name="Text Box 72"/>
+                <wp:cNvGraphicFramePr/>
+                <a:graphic xmlns:a="http://schemas.openxmlformats.org/drawingml/2006/main">
+                  <a:graphicData uri="http://schemas.microsoft.com/office/word/2010/wordprocessingShape">
+                    <wps:wsp>
+                      <wps:cNvSpPr txBox="1"/>
+                      <wps:spPr>
+                        <a:xfrm>
+                          <a:off x="0" y="0"/>
+                          <a:ext cx="5017770" cy="635"/>
+                        </a:xfrm>
+                        <a:prstGeom prst="rect">
+                          <a:avLst/>
+                        </a:prstGeom>
+                        <a:solidFill>
+                          <a:prstClr val="white"/>
+                        </a:solidFill>
+                        <a:ln>
+                          <a:noFill/>
+                        </a:ln>
+                      </wps:spPr>
+                      <wps:txbx>
+                        <w:txbxContent>
+                          <w:p>
+                            <w:pPr>
+                              <w:pStyle w:val="Caption"/>
+                              <w:rPr>
+                                <w:noProof/>
+                                <w:sz w:val="26"/>
+                                <w:szCs w:val="24"/>
+                              </w:rPr>
+                            </w:pPr>
+                            <w:r>
+                              <w:t xml:space="preserve">Hình </w:t>
+                            </w:r>
+                            <w:r>
+                              <w:fldChar w:fldCharType="begin"/>
+                            </w:r>
+                            <w:r>
+                              <w:instrText xml:space="preserve"> SEQ Hình \* ARABIC </w:instrText>
+                            </w:r>
+                            <w:r>
+                              <w:fldChar w:fldCharType="separate"/>
+                            </w:r>
+                            <w:r>
+                              <w:rPr>
+                                <w:noProof/>
+                              </w:rPr>
+                              <w:t>35</w:t>
+                            </w:r>
+                            <w:r>
+                              <w:fldChar w:fldCharType="end"/>
+                            </w:r>
+                            <w:r>
+                              <w:t>. Form đổi sự kiện</w:t>
+                            </w:r>
+                          </w:p>
+                        </w:txbxContent>
+                      </wps:txbx>
+                      <wps:bodyPr rot="0" spcFirstLastPara="0" vertOverflow="overflow" horzOverflow="overflow" vert="horz" wrap="square" lIns="0" tIns="0" rIns="0" bIns="0" numCol="1" spcCol="0" rtlCol="0" fromWordArt="0" anchor="t" anchorCtr="0" forceAA="0" compatLnSpc="1">
+                        <a:prstTxWarp prst="textNoShape">
+                          <a:avLst/>
+                        </a:prstTxWarp>
+                        <a:spAutoFit/>
+                      </wps:bodyPr>
+                    </wps:wsp>
+                  </a:graphicData>
+                </a:graphic>
+              </wp:anchor>
+            </w:drawing>
+          </mc:Choice>
+          <mc:Fallback>
+            <w:pict>
+              <v:shape w14:anchorId="432FC686" id="Text Box 72" o:spid="_x0000_s1060" type="#_x0000_t202" style="position:absolute;left:0;text-align:left;margin-left:0;margin-top:415.8pt;width:395.1pt;height:.05pt;z-index:251778048;visibility:visible;mso-wrap-style:square;mso-wrap-distance-left:9pt;mso-wrap-distance-top:0;mso-wrap-distance-right:9pt;mso-wrap-distance-bottom:0;mso-position-horizontal:center;mso-position-horizontal-relative:margin;mso-position-vertical:absolute;mso-position-vertical-relative:text;v-text-anchor:top" o:gfxdata="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" stroked="f">
+                <v:textbox style="mso-fit-shape-to-text:t" inset="0,0,0,0">
+                  <w:txbxContent>
+                    <w:p>
+                      <w:pPr>
+                        <w:pStyle w:val="Caption"/>
+                        <w:rPr>
+                          <w:noProof/>
+                          <w:sz w:val="26"/>
+                          <w:szCs w:val="24"/>
+                        </w:rPr>
+                      </w:pPr>
+                      <w:r>
+                        <w:t xml:space="preserve">Hình </w:t>
+                      </w:r>
+                      <w:r>
+                        <w:fldChar w:fldCharType="begin"/>
+                      </w:r>
+                      <w:r>
+                        <w:instrText xml:space="preserve"> SEQ Hình \* ARABIC </w:instrText>
+                      </w:r>
+                      <w:r>
+                        <w:fldChar w:fldCharType="separate"/>
+                      </w:r>
+                      <w:r>
+                        <w:rPr>
+                          <w:noProof/>
+                        </w:rPr>
+                        <w:t>35</w:t>
+                      </w:r>
+                      <w:r>
+                        <w:fldChar w:fldCharType="end"/>
+                      </w:r>
+                      <w:r>
+                        <w:t>. Form đổi sự kiện</w:t>
+                      </w:r>
+                    </w:p>
+                  </w:txbxContent>
+                </v:textbox>
+                <w10:wrap type="topAndBottom" anchorx="margin"/>
+              </v:shape>
+            </w:pict>
+          </mc:Fallback>
+        </mc:AlternateContent>
+      </w:r>
+      <w:r>
+        <w:rPr>
+          <w:noProof/>
+        </w:rPr>
+        <w:drawing>
+          <wp:anchor distT="0" distB="0" distL="114300" distR="114300" simplePos="0" relativeHeight="251776000" behindDoc="0" locked="0" layoutInCell="1" allowOverlap="1" wp14:anchorId="2405CB75" wp14:editId="0D5B0C5E">
+            <wp:simplePos x="0" y="0"/>
+            <wp:positionH relativeFrom="margin">
+              <wp:align>center</wp:align>
+            </wp:positionH>
+            <wp:positionV relativeFrom="paragraph">
+              <wp:posOffset>3393882</wp:posOffset>
+            </wp:positionV>
+            <wp:extent cx="5017770" cy="1829435"/>
+            <wp:effectExtent l="0" t="0" r="0" b="0"/>
+            <wp:wrapTopAndBottom/>
+            <wp:docPr id="67" name="Picture 67"/>
+            <wp:cNvGraphicFramePr>
+              <a:graphicFrameLocks xmlns:a="http://schemas.openxmlformats.org/drawingml/2006/main" noChangeAspect="1"/>
+            </wp:cNvGraphicFramePr>
+            <a:graphic xmlns:a="http://schemas.openxmlformats.org/drawingml/2006/main">
+              <a:graphicData uri="http://schemas.openxmlformats.org/drawingml/2006/picture">
+                <pic:pic xmlns:pic="http://schemas.openxmlformats.org/drawingml/2006/picture">
+                  <pic:nvPicPr>
+                    <pic:cNvPr id="1" name=""/>
+                    <pic:cNvPicPr/>
+                  </pic:nvPicPr>
+                  <pic:blipFill>
+                    <a:blip r:embed="rId94">
+                      <a:extLst>
+                        <a:ext uri="{28A0092B-C50C-407E-A947-70E740481C1C}">
+                          <a14:useLocalDpi xmlns:a14="http://schemas.microsoft.com/office/drawing/2010/main" val="0"/>
+                        </a:ext>
+                      </a:extLst>
+                    </a:blip>
+                    <a:stretch>
+                      <a:fillRect/>
+                    </a:stretch>
+                  </pic:blipFill>
+                  <pic:spPr>
+                    <a:xfrm>
+                      <a:off x="0" y="0"/>
+                      <a:ext cx="5017770" cy="1829435"/>
+                    </a:xfrm>
+                    <a:prstGeom prst="rect">
+                      <a:avLst/>
+                    </a:prstGeom>
+                  </pic:spPr>
+                </pic:pic>
+              </a:graphicData>
+            </a:graphic>
+            <wp14:sizeRelH relativeFrom="margin">
+              <wp14:pctWidth>0</wp14:pctWidth>
+            </wp14:sizeRelH>
+            <wp14:sizeRelV relativeFrom="margin">
+              <wp14:pctHeight>0</wp14:pctHeight>
+            </wp14:sizeRelV>
+          </wp:anchor>
+        </w:drawing>
+      </w:r>
+      <w:r>
+        <w:t>Phần này hiển thị thông tin củ</w:t>
+      </w:r>
+      <w:r>
+        <w:t>a sự kiện đang hiển thị kết quả thống kê</w:t>
+      </w:r>
+      <w:r>
+        <w:t xml:space="preserve">. Tại đây người quản trị có thể chuyển sang xem kết quả các sự kiện đã điểm danh khác, hoặc xem nhật kí điểm danh của sự kiện đang hiển thị. </w:t>
+      </w:r>
     </w:p>
     <w:p>
       <w:pPr>
+        <w:rPr>
+          <w:sz w:val="26"/>
+        </w:rPr>
+      </w:pPr>
+      <w:r>
+        <w:br w:type="page"/>
+      </w:r>
+    </w:p>
+    <w:p>
+      <w:pPr>
+        <w:pStyle w:val="ListParagraph"/>
+        <w:rPr>
+          <w:noProof/>
+        </w:rPr>
+      </w:pPr>
+      <w:r>
+        <w:rPr>
+          <w:noProof/>
+        </w:rPr>
+        <w:lastRenderedPageBreak/>
+        <mc:AlternateContent>
+          <mc:Choice Requires="wps">
+            <w:drawing>
+              <wp:anchor distT="0" distB="0" distL="114300" distR="114300" simplePos="0" relativeHeight="251781120" behindDoc="0" locked="0" layoutInCell="1" allowOverlap="1" wp14:anchorId="14FF9363" wp14:editId="2BC6098B">
+                <wp:simplePos x="0" y="0"/>
+                <wp:positionH relativeFrom="column">
+                  <wp:posOffset>351790</wp:posOffset>
+                </wp:positionH>
+                <wp:positionV relativeFrom="paragraph">
+                  <wp:posOffset>2700020</wp:posOffset>
+                </wp:positionV>
+                <wp:extent cx="4878705" cy="635"/>
+                <wp:effectExtent l="0" t="0" r="0" b="0"/>
+                <wp:wrapTopAndBottom/>
+                <wp:docPr id="78" name="Text Box 78"/>
+                <wp:cNvGraphicFramePr/>
+                <a:graphic xmlns:a="http://schemas.openxmlformats.org/drawingml/2006/main">
+                  <a:graphicData uri="http://schemas.microsoft.com/office/word/2010/wordprocessingShape">
+                    <wps:wsp>
+                      <wps:cNvSpPr txBox="1"/>
+                      <wps:spPr>
+                        <a:xfrm>
+                          <a:off x="0" y="0"/>
+                          <a:ext cx="4878705" cy="635"/>
+                        </a:xfrm>
+                        <a:prstGeom prst="rect">
+                          <a:avLst/>
+                        </a:prstGeom>
+                        <a:solidFill>
+                          <a:prstClr val="white"/>
+                        </a:solidFill>
+                        <a:ln>
+                          <a:noFill/>
+                        </a:ln>
+                      </wps:spPr>
+                      <wps:txbx>
+                        <w:txbxContent>
+                          <w:p>
+                            <w:pPr>
+                              <w:pStyle w:val="Caption"/>
+                              <w:rPr>
+                                <w:noProof/>
+                                <w:sz w:val="26"/>
+                                <w:szCs w:val="24"/>
+                              </w:rPr>
+                            </w:pPr>
+                            <w:r>
+                              <w:t xml:space="preserve">Hình </w:t>
+                            </w:r>
+                            <w:r>
+                              <w:fldChar w:fldCharType="begin"/>
+                            </w:r>
+                            <w:r>
+                              <w:instrText xml:space="preserve"> SEQ Hình \* ARABIC </w:instrText>
+                            </w:r>
+                            <w:r>
+                              <w:fldChar w:fldCharType="separate"/>
+                            </w:r>
+                            <w:r>
+                              <w:rPr>
+                                <w:noProof/>
+                              </w:rPr>
+                              <w:t>36</w:t>
+                            </w:r>
+                            <w:r>
+                              <w:fldChar w:fldCharType="end"/>
+                            </w:r>
+                            <w:r>
+                              <w:t>. Nhật kí điểm danh sự kiện</w:t>
+                            </w:r>
+                          </w:p>
+                        </w:txbxContent>
+                      </wps:txbx>
+                      <wps:bodyPr rot="0" spcFirstLastPara="0" vertOverflow="overflow" horzOverflow="overflow" vert="horz" wrap="square" lIns="0" tIns="0" rIns="0" bIns="0" numCol="1" spcCol="0" rtlCol="0" fromWordArt="0" anchor="t" anchorCtr="0" forceAA="0" compatLnSpc="1">
+                        <a:prstTxWarp prst="textNoShape">
+                          <a:avLst/>
+                        </a:prstTxWarp>
+                        <a:spAutoFit/>
+                      </wps:bodyPr>
+                    </wps:wsp>
+                  </a:graphicData>
+                </a:graphic>
+              </wp:anchor>
+            </w:drawing>
+          </mc:Choice>
+          <mc:Fallback>
+            <w:pict>
+              <v:shape w14:anchorId="14FF9363" id="Text Box 78" o:spid="_x0000_s1061" type="#_x0000_t202" style="position:absolute;left:0;text-align:left;margin-left:27.7pt;margin-top:212.6pt;width:384.15pt;height:.05pt;z-index:251781120;visibility:visible;mso-wrap-style:square;mso-wrap-distance-left:9pt;mso-wrap-distance-top:0;mso-wrap-distance-right:9pt;mso-wrap-distance-bottom:0;mso-position-horizontal:absolute;mso-position-horizontal-relative:text;mso-position-vertical:absolute;mso-position-vertical-relative:text;v-text-anchor:top" o:gfxdata="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" stroked="f">
+                <v:textbox style="mso-fit-shape-to-text:t" inset="0,0,0,0">
+                  <w:txbxContent>
+                    <w:p>
+                      <w:pPr>
+                        <w:pStyle w:val="Caption"/>
+                        <w:rPr>
+                          <w:noProof/>
+                          <w:sz w:val="26"/>
+                          <w:szCs w:val="24"/>
+                        </w:rPr>
+                      </w:pPr>
+                      <w:r>
+                        <w:t xml:space="preserve">Hình </w:t>
+                      </w:r>
+                      <w:r>
+                        <w:fldChar w:fldCharType="begin"/>
+                      </w:r>
+                      <w:r>
+                        <w:instrText xml:space="preserve"> SEQ Hình \* ARABIC </w:instrText>
+                      </w:r>
+                      <w:r>
+                        <w:fldChar w:fldCharType="separate"/>
+                      </w:r>
+                      <w:r>
+                        <w:rPr>
+                          <w:noProof/>
+                        </w:rPr>
+                        <w:t>36</w:t>
+                      </w:r>
+                      <w:r>
+                        <w:fldChar w:fldCharType="end"/>
+                      </w:r>
+                      <w:r>
+                        <w:t>. Nhật kí điểm danh sự kiện</w:t>
+                      </w:r>
+                    </w:p>
+                  </w:txbxContent>
+                </v:textbox>
+                <w10:wrap type="topAndBottom"/>
+              </v:shape>
+            </w:pict>
+          </mc:Fallback>
+        </mc:AlternateContent>
+      </w:r>
+      <w:r>
+        <w:rPr>
+          <w:noProof/>
+        </w:rPr>
+        <w:drawing>
+          <wp:anchor distT="0" distB="0" distL="114300" distR="114300" simplePos="0" relativeHeight="251779072" behindDoc="0" locked="0" layoutInCell="1" allowOverlap="1" wp14:anchorId="2ADC39DF" wp14:editId="5DA4E0F9">
+            <wp:simplePos x="0" y="0"/>
+            <wp:positionH relativeFrom="margin">
+              <wp:align>center</wp:align>
+            </wp:positionH>
+            <wp:positionV relativeFrom="paragraph">
+              <wp:posOffset>491904</wp:posOffset>
+            </wp:positionV>
+            <wp:extent cx="4878705" cy="2151380"/>
+            <wp:effectExtent l="19050" t="19050" r="17145" b="20320"/>
+            <wp:wrapTopAndBottom/>
+            <wp:docPr id="77" name="Picture 77"/>
+            <wp:cNvGraphicFramePr>
+              <a:graphicFrameLocks xmlns:a="http://schemas.openxmlformats.org/drawingml/2006/main" noChangeAspect="1"/>
+            </wp:cNvGraphicFramePr>
+            <a:graphic xmlns:a="http://schemas.openxmlformats.org/drawingml/2006/main">
+              <a:graphicData uri="http://schemas.openxmlformats.org/drawingml/2006/picture">
+                <pic:pic xmlns:pic="http://schemas.openxmlformats.org/drawingml/2006/picture">
+                  <pic:nvPicPr>
+                    <pic:cNvPr id="1" name=""/>
+                    <pic:cNvPicPr/>
+                  </pic:nvPicPr>
+                  <pic:blipFill>
+                    <a:blip r:embed="rId95">
+                      <a:extLst>
+                        <a:ext uri="{28A0092B-C50C-407E-A947-70E740481C1C}">
+                          <a14:useLocalDpi xmlns:a14="http://schemas.microsoft.com/office/drawing/2010/main" val="0"/>
+                        </a:ext>
+                      </a:extLst>
+                    </a:blip>
+                    <a:stretch>
+                      <a:fillRect/>
+                    </a:stretch>
+                  </pic:blipFill>
+                  <pic:spPr>
+                    <a:xfrm>
+                      <a:off x="0" y="0"/>
+                      <a:ext cx="4878705" cy="2151380"/>
+                    </a:xfrm>
+                    <a:prstGeom prst="rect">
+                      <a:avLst/>
+                    </a:prstGeom>
+                    <a:ln>
+                      <a:solidFill>
+                        <a:schemeClr val="tx1"/>
+                      </a:solidFill>
+                    </a:ln>
+                  </pic:spPr>
+                </pic:pic>
+              </a:graphicData>
+            </a:graphic>
+          </wp:anchor>
+        </w:drawing>
+      </w:r>
+      <w:r>
+        <w:t>Khi</w:t>
+      </w:r>
+      <w:r>
+        <w:t xml:space="preserve"> chọn</w:t>
+      </w:r>
+      <w:r>
+        <w:t xml:space="preserve"> </w:t>
+      </w:r>
+      <w:r>
+        <w:t>“</w:t>
+      </w:r>
+      <w:r>
+        <w:t>xem nhật kí điểm danh</w:t>
+      </w:r>
+      <w:r>
+        <w:t>”</w:t>
+      </w:r>
+      <w:r>
+        <w:t>, hệ thống hiển thị quá trình xử lý trong quá trình điểm danh như nhận</w:t>
+      </w:r>
+      <w:r>
+        <w:t xml:space="preserve"> mã thẻ là gì, điểm danh cho ai vào lúc nào.</w:t>
+      </w:r>
+      <w:r>
+        <w:rPr>
+          <w:noProof/>
+        </w:rPr>
+        <w:t xml:space="preserve"> </w:t>
+      </w:r>
+    </w:p>
+    <w:p>
+      <w:pPr>
+        <w:pStyle w:val="Demuccon3so"/>
+      </w:pPr>
+      <w:r>
+        <w:rPr>
+          <w:noProof/>
+        </w:rPr>
+        <mc:AlternateContent>
+          <mc:Choice Requires="wps">
+            <w:drawing>
+              <wp:anchor distT="0" distB="0" distL="114300" distR="114300" simplePos="0" relativeHeight="251784192" behindDoc="0" locked="0" layoutInCell="1" allowOverlap="1" wp14:anchorId="165EBA37" wp14:editId="4B1A8C26">
+                <wp:simplePos x="0" y="0"/>
+                <wp:positionH relativeFrom="column">
+                  <wp:posOffset>17780</wp:posOffset>
+                </wp:positionH>
+                <wp:positionV relativeFrom="paragraph">
+                  <wp:posOffset>5160010</wp:posOffset>
+                </wp:positionV>
+                <wp:extent cx="5541645" cy="635"/>
+                <wp:effectExtent l="0" t="0" r="0" b="0"/>
+                <wp:wrapTopAndBottom/>
+                <wp:docPr id="80" name="Text Box 80"/>
+                <wp:cNvGraphicFramePr/>
+                <a:graphic xmlns:a="http://schemas.openxmlformats.org/drawingml/2006/main">
+                  <a:graphicData uri="http://schemas.microsoft.com/office/word/2010/wordprocessingShape">
+                    <wps:wsp>
+                      <wps:cNvSpPr txBox="1"/>
+                      <wps:spPr>
+                        <a:xfrm>
+                          <a:off x="0" y="0"/>
+                          <a:ext cx="5541645" cy="635"/>
+                        </a:xfrm>
+                        <a:prstGeom prst="rect">
+                          <a:avLst/>
+                        </a:prstGeom>
+                        <a:solidFill>
+                          <a:prstClr val="white"/>
+                        </a:solidFill>
+                        <a:ln>
+                          <a:noFill/>
+                        </a:ln>
+                      </wps:spPr>
+                      <wps:txbx>
+                        <w:txbxContent>
+                          <w:p>
+                            <w:pPr>
+                              <w:pStyle w:val="Caption"/>
+                              <w:rPr>
+                                <w:noProof/>
+                                <w:sz w:val="26"/>
+                                <w:szCs w:val="26"/>
+                                <w:lang w:eastAsia="zh-CN"/>
+                              </w:rPr>
+                            </w:pPr>
+                            <w:r>
+                              <w:t xml:space="preserve">Hình </w:t>
+                            </w:r>
+                            <w:r>
+                              <w:fldChar w:fldCharType="begin"/>
+                            </w:r>
+                            <w:r>
+                              <w:instrText xml:space="preserve"> SEQ Hình \* ARABIC </w:instrText>
+                            </w:r>
+                            <w:r>
+                              <w:fldChar w:fldCharType="separate"/>
+                            </w:r>
+                            <w:r>
+                              <w:rPr>
+                                <w:noProof/>
+                              </w:rPr>
+                              <w:t>37</w:t>
+                            </w:r>
+                            <w:r>
+                              <w:fldChar w:fldCharType="end"/>
+                            </w:r>
+                            <w:r>
+                              <w:t>. Biểu đồ thống kê điểm danh</w:t>
+                            </w:r>
+                          </w:p>
+                        </w:txbxContent>
+                      </wps:txbx>
+                      <wps:bodyPr rot="0" spcFirstLastPara="0" vertOverflow="overflow" horzOverflow="overflow" vert="horz" wrap="square" lIns="0" tIns="0" rIns="0" bIns="0" numCol="1" spcCol="0" rtlCol="0" fromWordArt="0" anchor="t" anchorCtr="0" forceAA="0" compatLnSpc="1">
+                        <a:prstTxWarp prst="textNoShape">
+                          <a:avLst/>
+                        </a:prstTxWarp>
+                        <a:spAutoFit/>
+                      </wps:bodyPr>
+                    </wps:wsp>
+                  </a:graphicData>
+                </a:graphic>
+              </wp:anchor>
+            </w:drawing>
+          </mc:Choice>
+          <mc:Fallback>
+            <w:pict>
+              <v:shape w14:anchorId="165EBA37" id="Text Box 80" o:spid="_x0000_s1062" type="#_x0000_t202" style="position:absolute;left:0;text-align:left;margin-left:1.4pt;margin-top:406.3pt;width:436.35pt;height:.05pt;z-index:251784192;visibility:visible;mso-wrap-style:square;mso-wrap-distance-left:9pt;mso-wrap-distance-top:0;mso-wrap-distance-right:9pt;mso-wrap-distance-bottom:0;mso-position-horizontal:absolute;mso-position-horizontal-relative:text;mso-position-vertical:absolute;mso-position-vertical-relative:text;v-text-anchor:top" o:gfxdata="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" stroked="f">
+                <v:textbox style="mso-fit-shape-to-text:t" inset="0,0,0,0">
+                  <w:txbxContent>
+                    <w:p>
+                      <w:pPr>
+                        <w:pStyle w:val="Caption"/>
+                        <w:rPr>
+                          <w:noProof/>
+                          <w:sz w:val="26"/>
+                          <w:szCs w:val="26"/>
+                          <w:lang w:eastAsia="zh-CN"/>
+                        </w:rPr>
+                      </w:pPr>
+                      <w:r>
+                        <w:t xml:space="preserve">Hình </w:t>
+                      </w:r>
+                      <w:r>
+                        <w:fldChar w:fldCharType="begin"/>
+                      </w:r>
+                      <w:r>
+                        <w:instrText xml:space="preserve"> SEQ Hình \* ARABIC </w:instrText>
+                      </w:r>
+                      <w:r>
+                        <w:fldChar w:fldCharType="separate"/>
+                      </w:r>
+                      <w:r>
+                        <w:rPr>
+                          <w:noProof/>
+                        </w:rPr>
+                        <w:t>37</w:t>
+                      </w:r>
+                      <w:r>
+                        <w:fldChar w:fldCharType="end"/>
+                      </w:r>
+                      <w:r>
+                        <w:t>. Biểu đồ thống kê điểm danh</w:t>
+                      </w:r>
+                    </w:p>
+                  </w:txbxContent>
+                </v:textbox>
+                <w10:wrap type="topAndBottom"/>
+              </v:shape>
+            </w:pict>
+          </mc:Fallback>
+        </mc:AlternateContent>
+      </w:r>
+      <w:r>
+        <w:rPr>
+          <w:noProof/>
+        </w:rPr>
+        <w:drawing>
+          <wp:anchor distT="0" distB="0" distL="114300" distR="114300" simplePos="0" relativeHeight="251782144" behindDoc="0" locked="0" layoutInCell="1" allowOverlap="1" wp14:anchorId="7DBCEFAE" wp14:editId="5443E37D">
+            <wp:simplePos x="0" y="0"/>
+            <wp:positionH relativeFrom="margin">
+              <wp:align>right</wp:align>
+            </wp:positionH>
+            <wp:positionV relativeFrom="paragraph">
+              <wp:posOffset>2740025</wp:posOffset>
+            </wp:positionV>
+            <wp:extent cx="5541645" cy="2362835"/>
+            <wp:effectExtent l="19050" t="19050" r="20955" b="18415"/>
+            <wp:wrapTopAndBottom/>
+            <wp:docPr id="79" name="Picture 79"/>
+            <wp:cNvGraphicFramePr>
+              <a:graphicFrameLocks xmlns:a="http://schemas.openxmlformats.org/drawingml/2006/main" noChangeAspect="1"/>
+            </wp:cNvGraphicFramePr>
+            <a:graphic xmlns:a="http://schemas.openxmlformats.org/drawingml/2006/main">
+              <a:graphicData uri="http://schemas.openxmlformats.org/drawingml/2006/picture">
+                <pic:pic xmlns:pic="http://schemas.openxmlformats.org/drawingml/2006/picture">
+                  <pic:nvPicPr>
+                    <pic:cNvPr id="1" name=""/>
+                    <pic:cNvPicPr/>
+                  </pic:nvPicPr>
+                  <pic:blipFill>
+                    <a:blip r:embed="rId96">
+                      <a:extLst>
+                        <a:ext uri="{28A0092B-C50C-407E-A947-70E740481C1C}">
+                          <a14:useLocalDpi xmlns:a14="http://schemas.microsoft.com/office/drawing/2010/main" val="0"/>
+                        </a:ext>
+                      </a:extLst>
+                    </a:blip>
+                    <a:stretch>
+                      <a:fillRect/>
+                    </a:stretch>
+                  </pic:blipFill>
+                  <pic:spPr>
+                    <a:xfrm>
+                      <a:off x="0" y="0"/>
+                      <a:ext cx="5541645" cy="2362835"/>
+                    </a:xfrm>
+                    <a:prstGeom prst="rect">
+                      <a:avLst/>
+                    </a:prstGeom>
+                    <a:ln>
+                      <a:solidFill>
+                        <a:schemeClr val="tx1"/>
+                      </a:solidFill>
+                    </a:ln>
+                  </pic:spPr>
+                </pic:pic>
+              </a:graphicData>
+            </a:graphic>
+            <wp14:sizeRelH relativeFrom="margin">
+              <wp14:pctWidth>0</wp14:pctWidth>
+            </wp14:sizeRelH>
+          </wp:anchor>
+        </w:drawing>
+      </w:r>
+      <w:r>
+        <w:t>Phần biểu đồ thống kê:</w:t>
+      </w:r>
+    </w:p>
+    <w:p>
+      <w:pPr>
+        <w:pStyle w:val="ListParagraph"/>
+      </w:pPr>
+      <w:r>
+        <w:t>Phần này hiển thị tỉ lệ số liệu điểm danh theo biểu đồ tròn.</w:t>
+      </w:r>
+      <w:r>
+        <w:t xml:space="preserve"> Phần này bao gồm hai nhóm</w:t>
+      </w:r>
+      <w:r>
+        <w:t xml:space="preserve"> biểu đồ cho sinh viên và cán bộ, mỗi nhóm gồm hai biểu đồ</w:t>
+      </w:r>
+      <w:r>
+        <w:t xml:space="preserve"> tròn: biểu đồ thứ nhất thể hiện 4 tỉ lệ trên tổng danh sách đăng kí: có mặt – vắng mặt – có vào không ra – có ra không vào, biểu đồ thứ hai thẻ hiện 3 tỉ lệ trên tổng số liệu bất thường: có vào không ra – có ra không vào – chưa bổ sung đủ thông tin.</w:t>
+      </w:r>
+    </w:p>
+    <w:p>
+      <w:pPr>
+        <w:pStyle w:val="ListParagraph"/>
+      </w:pPr>
+      <w:r>
+        <w:t>Khi người quản trị click vào phần tỉ lệ nào thì website sẽ hiển thị danh sách chi tiết cho phần đó dưới phần danh sách chi tiết.</w:t>
+      </w:r>
+    </w:p>
+    <w:p>
+      <w:pPr>
+        <w:rPr>
+          <w:b/>
+          <w:sz w:val="26"/>
+          <w:szCs w:val="26"/>
+          <w:lang w:eastAsia="zh-CN"/>
+        </w:rPr>
+      </w:pPr>
+      <w:r>
+        <w:br w:type="page"/>
+      </w:r>
+    </w:p>
+    <w:p>
+      <w:pPr>
+        <w:pStyle w:val="Demuccon3so"/>
+      </w:pPr>
+      <w:r>
+        <w:rPr>
+          <w:noProof/>
+        </w:rPr>
+        <w:lastRenderedPageBreak/>
+        <w:drawing>
+          <wp:anchor distT="0" distB="0" distL="114300" distR="114300" simplePos="0" relativeHeight="251788288" behindDoc="0" locked="0" layoutInCell="1" allowOverlap="1" wp14:anchorId="702AF60E" wp14:editId="3B2E67A1">
+            <wp:simplePos x="0" y="0"/>
+            <wp:positionH relativeFrom="margin">
+              <wp:align>right</wp:align>
+            </wp:positionH>
+            <wp:positionV relativeFrom="paragraph">
+              <wp:posOffset>246703</wp:posOffset>
+            </wp:positionV>
+            <wp:extent cx="5541645" cy="1214755"/>
+            <wp:effectExtent l="19050" t="19050" r="20955" b="23495"/>
+            <wp:wrapTopAndBottom/>
+            <wp:docPr id="96" name="Picture 96"/>
+            <wp:cNvGraphicFramePr>
+              <a:graphicFrameLocks xmlns:a="http://schemas.openxmlformats.org/drawingml/2006/main" noChangeAspect="1"/>
+            </wp:cNvGraphicFramePr>
+            <a:graphic xmlns:a="http://schemas.openxmlformats.org/drawingml/2006/main">
+              <a:graphicData uri="http://schemas.openxmlformats.org/drawingml/2006/picture">
+                <pic:pic xmlns:pic="http://schemas.openxmlformats.org/drawingml/2006/picture">
+                  <pic:nvPicPr>
+                    <pic:cNvPr id="1" name=""/>
+                    <pic:cNvPicPr/>
+                  </pic:nvPicPr>
+                  <pic:blipFill>
+                    <a:blip r:embed="rId97">
+                      <a:extLst>
+                        <a:ext uri="{28A0092B-C50C-407E-A947-70E740481C1C}">
+                          <a14:useLocalDpi xmlns:a14="http://schemas.microsoft.com/office/drawing/2010/main" val="0"/>
+                        </a:ext>
+                      </a:extLst>
+                    </a:blip>
+                    <a:stretch>
+                      <a:fillRect/>
+                    </a:stretch>
+                  </pic:blipFill>
+                  <pic:spPr>
+                    <a:xfrm>
+                      <a:off x="0" y="0"/>
+                      <a:ext cx="5541645" cy="1214755"/>
+                    </a:xfrm>
+                    <a:prstGeom prst="rect">
+                      <a:avLst/>
+                    </a:prstGeom>
+                    <a:ln>
+                      <a:solidFill>
+                        <a:schemeClr val="tx1"/>
+                      </a:solidFill>
+                    </a:ln>
+                  </pic:spPr>
+                </pic:pic>
+              </a:graphicData>
+            </a:graphic>
+            <wp14:sizeRelH relativeFrom="margin">
+              <wp14:pctWidth>0</wp14:pctWidth>
+            </wp14:sizeRelH>
+          </wp:anchor>
+        </w:drawing>
+      </w:r>
+      <w:r>
+        <w:rPr>
+          <w:noProof/>
+        </w:rPr>
+        <mc:AlternateContent>
+          <mc:Choice Requires="wps">
+            <w:drawing>
+              <wp:anchor distT="0" distB="0" distL="114300" distR="114300" simplePos="0" relativeHeight="251787264" behindDoc="0" locked="0" layoutInCell="1" allowOverlap="1" wp14:anchorId="722CBC88" wp14:editId="3949A37E">
+                <wp:simplePos x="0" y="0"/>
+                <wp:positionH relativeFrom="column">
+                  <wp:posOffset>17780</wp:posOffset>
+                </wp:positionH>
+                <wp:positionV relativeFrom="paragraph">
+                  <wp:posOffset>1516380</wp:posOffset>
+                </wp:positionV>
+                <wp:extent cx="5541645" cy="635"/>
+                <wp:effectExtent l="0" t="0" r="0" b="0"/>
+                <wp:wrapTopAndBottom/>
+                <wp:docPr id="95" name="Text Box 95"/>
+                <wp:cNvGraphicFramePr/>
+                <a:graphic xmlns:a="http://schemas.openxmlformats.org/drawingml/2006/main">
+                  <a:graphicData uri="http://schemas.microsoft.com/office/word/2010/wordprocessingShape">
+                    <wps:wsp>
+                      <wps:cNvSpPr txBox="1"/>
+                      <wps:spPr>
+                        <a:xfrm>
+                          <a:off x="0" y="0"/>
+                          <a:ext cx="5541645" cy="635"/>
+                        </a:xfrm>
+                        <a:prstGeom prst="rect">
+                          <a:avLst/>
+                        </a:prstGeom>
+                        <a:solidFill>
+                          <a:prstClr val="white"/>
+                        </a:solidFill>
+                        <a:ln>
+                          <a:noFill/>
+                        </a:ln>
+                      </wps:spPr>
+                      <wps:txbx>
+                        <w:txbxContent>
+                          <w:p>
+                            <w:pPr>
+                              <w:pStyle w:val="Caption"/>
+                              <w:rPr>
+                                <w:noProof/>
+                                <w:sz w:val="26"/>
+                                <w:szCs w:val="26"/>
+                                <w:lang w:eastAsia="zh-CN"/>
+                              </w:rPr>
+                            </w:pPr>
+                            <w:r>
+                              <w:t xml:space="preserve">Hình </w:t>
+                            </w:r>
+                            <w:r>
+                              <w:fldChar w:fldCharType="begin"/>
+                            </w:r>
+                            <w:r>
+                              <w:instrText xml:space="preserve"> SEQ Hình \* ARABIC </w:instrText>
+                            </w:r>
+                            <w:r>
+                              <w:fldChar w:fldCharType="separate"/>
+                            </w:r>
+                            <w:r>
+                              <w:rPr>
+                                <w:noProof/>
+                              </w:rPr>
+                              <w:t>38</w:t>
+                            </w:r>
+                            <w:r>
+                              <w:fldChar w:fldCharType="end"/>
+                            </w:r>
+                            <w:r>
+                              <w:t>. Danh sách điểm danh</w:t>
+                            </w:r>
+                          </w:p>
+                        </w:txbxContent>
+                      </wps:txbx>
+                      <wps:bodyPr rot="0" spcFirstLastPara="0" vertOverflow="overflow" horzOverflow="overflow" vert="horz" wrap="square" lIns="0" tIns="0" rIns="0" bIns="0" numCol="1" spcCol="0" rtlCol="0" fromWordArt="0" anchor="t" anchorCtr="0" forceAA="0" compatLnSpc="1">
+                        <a:prstTxWarp prst="textNoShape">
+                          <a:avLst/>
+                        </a:prstTxWarp>
+                        <a:spAutoFit/>
+                      </wps:bodyPr>
+                    </wps:wsp>
+                  </a:graphicData>
+                </a:graphic>
+              </wp:anchor>
+            </w:drawing>
+          </mc:Choice>
+          <mc:Fallback>
+            <w:pict>
+              <v:shape w14:anchorId="722CBC88" id="Text Box 95" o:spid="_x0000_s1063" type="#_x0000_t202" style="position:absolute;left:0;text-align:left;margin-left:1.4pt;margin-top:119.4pt;width:436.35pt;height:.05pt;z-index:251787264;visibility:visible;mso-wrap-style:square;mso-wrap-distance-left:9pt;mso-wrap-distance-top:0;mso-wrap-distance-right:9pt;mso-wrap-distance-bottom:0;mso-position-horizontal:absolute;mso-position-horizontal-relative:text;mso-position-vertical:absolute;mso-position-vertical-relative:text;v-text-anchor:top" o:gfxdata="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" stroked="f">
+                <v:textbox style="mso-fit-shape-to-text:t" inset="0,0,0,0">
+                  <w:txbxContent>
+                    <w:p>
+                      <w:pPr>
+                        <w:pStyle w:val="Caption"/>
+                        <w:rPr>
+                          <w:noProof/>
+                          <w:sz w:val="26"/>
+                          <w:szCs w:val="26"/>
+                          <w:lang w:eastAsia="zh-CN"/>
+                        </w:rPr>
+                      </w:pPr>
+                      <w:r>
+                        <w:t xml:space="preserve">Hình </w:t>
+                      </w:r>
+                      <w:r>
+                        <w:fldChar w:fldCharType="begin"/>
+                      </w:r>
+                      <w:r>
+                        <w:instrText xml:space="preserve"> SEQ Hình \* ARABIC </w:instrText>
+                      </w:r>
+                      <w:r>
+                        <w:fldChar w:fldCharType="separate"/>
+                      </w:r>
+                      <w:r>
+                        <w:rPr>
+                          <w:noProof/>
+                        </w:rPr>
+                        <w:t>38</w:t>
+                      </w:r>
+                      <w:r>
+                        <w:fldChar w:fldCharType="end"/>
+                      </w:r>
+                      <w:r>
+                        <w:t>. Danh sách điểm danh</w:t>
+                      </w:r>
+                    </w:p>
+                  </w:txbxContent>
+                </v:textbox>
+                <w10:wrap type="topAndBottom"/>
+              </v:shape>
+            </w:pict>
+          </mc:Fallback>
+        </mc:AlternateContent>
+      </w:r>
+      <w:r>
+        <w:t>Phần danh sách chi tiết:</w:t>
+      </w:r>
+      <w:r>
+        <w:rPr>
+          <w:noProof/>
+        </w:rPr>
+        <w:t xml:space="preserve"> </w:t>
+      </w:r>
+    </w:p>
+    <w:p>
+      <w:pPr>
+        <w:pStyle w:val="ListParagraph"/>
+      </w:pPr>
+      <w:r>
+        <w:t xml:space="preserve">Phần này hiển thị danh sách chi tiết </w:t>
+      </w:r>
+      <w:r>
+        <w:t>điểm danh, là thông tin các sinh viên hoặc cán bộ trong các loại danh sách đang hiển thị lên biểu đồ.</w:t>
+      </w:r>
+      <w:r>
+        <w:t xml:space="preserve"> Ngoài cách click lên biểu đồ, có thể chuyển danh sách này bằng cách chọn trong </w:t>
+      </w:r>
+      <w:r>
+        <w:t>phần select danh sách dưới tên danh sách.</w:t>
+      </w:r>
+    </w:p>
+    <w:p>
+      <w:pPr>
+        <w:pStyle w:val="ListParagraph"/>
+      </w:pPr>
+      <w:r>
+        <w:t>Trong phần này còn có chức năng “xuất danh sách ra excel”, chức năng này</w:t>
+      </w:r>
+      <w:r>
+        <w:t xml:space="preserve"> sẽ xuất danh sách đang được hiển thị ra file excel.</w:t>
+      </w:r>
+    </w:p>
+    <w:p>
+      <w:pPr>
         <w:pStyle w:val="Demuccap1"/>
         <w:outlineLvl w:val="1"/>
       </w:pPr>
       <w:r>
+        <w:rPr>
+          <w:noProof/>
+        </w:rPr>
+        <mc:AlternateContent>
+          <mc:Choice Requires="wps">
+            <w:drawing>
+              <wp:anchor distT="0" distB="0" distL="114300" distR="114300" simplePos="0" relativeHeight="251791360" behindDoc="0" locked="0" layoutInCell="1" allowOverlap="1" wp14:anchorId="7D10E906" wp14:editId="0CC87C7A">
+                <wp:simplePos x="0" y="0"/>
+                <wp:positionH relativeFrom="column">
+                  <wp:posOffset>19050</wp:posOffset>
+                </wp:positionH>
+                <wp:positionV relativeFrom="paragraph">
+                  <wp:posOffset>3244215</wp:posOffset>
+                </wp:positionV>
+                <wp:extent cx="5554980" cy="635"/>
+                <wp:effectExtent l="0" t="0" r="0" b="0"/>
+                <wp:wrapTopAndBottom/>
+                <wp:docPr id="98" name="Text Box 98"/>
+                <wp:cNvGraphicFramePr/>
+                <a:graphic xmlns:a="http://schemas.openxmlformats.org/drawingml/2006/main">
+                  <a:graphicData uri="http://schemas.microsoft.com/office/word/2010/wordprocessingShape">
+                    <wps:wsp>
+                      <wps:cNvSpPr txBox="1"/>
+                      <wps:spPr>
+                        <a:xfrm>
+                          <a:off x="0" y="0"/>
+                          <a:ext cx="5554980" cy="635"/>
+                        </a:xfrm>
+                        <a:prstGeom prst="rect">
+                          <a:avLst/>
+                        </a:prstGeom>
+                        <a:solidFill>
+                          <a:prstClr val="white"/>
+                        </a:solidFill>
+                        <a:ln>
+                          <a:noFill/>
+                        </a:ln>
+                      </wps:spPr>
+                      <wps:txbx>
+                        <w:txbxContent>
+                          <w:p>
+                            <w:pPr>
+                              <w:pStyle w:val="Caption"/>
+                              <w:rPr>
+                                <w:noProof/>
+                                <w:sz w:val="26"/>
+                                <w:szCs w:val="26"/>
+                                <w:lang w:eastAsia="zh-CN"/>
+                              </w:rPr>
+                            </w:pPr>
+                            <w:r>
+                              <w:t xml:space="preserve">Hình </w:t>
+                            </w:r>
+                            <w:r>
+                              <w:fldChar w:fldCharType="begin"/>
+                            </w:r>
+                            <w:r>
+                              <w:instrText xml:space="preserve"> SEQ Hình \* ARABIC </w:instrText>
+                            </w:r>
+                            <w:r>
+                              <w:fldChar w:fldCharType="separate"/>
+                            </w:r>
+                            <w:r>
+                              <w:rPr>
+                                <w:noProof/>
+                              </w:rPr>
+                              <w:t>39</w:t>
+                            </w:r>
+                            <w:r>
+                              <w:fldChar w:fldCharType="end"/>
+                            </w:r>
+                            <w:r>
+                              <w:t>. Giao diện điểm danh</w:t>
+                            </w:r>
+                          </w:p>
+                        </w:txbxContent>
+                      </wps:txbx>
+                      <wps:bodyPr rot="0" spcFirstLastPara="0" vertOverflow="overflow" horzOverflow="overflow" vert="horz" wrap="square" lIns="0" tIns="0" rIns="0" bIns="0" numCol="1" spcCol="0" rtlCol="0" fromWordArt="0" anchor="t" anchorCtr="0" forceAA="0" compatLnSpc="1">
+                        <a:prstTxWarp prst="textNoShape">
+                          <a:avLst/>
+                        </a:prstTxWarp>
+                        <a:spAutoFit/>
+                      </wps:bodyPr>
+                    </wps:wsp>
+                  </a:graphicData>
+                </a:graphic>
+              </wp:anchor>
+            </w:drawing>
+          </mc:Choice>
+          <mc:Fallback>
+            <w:pict>
+              <v:shape w14:anchorId="7D10E906" id="Text Box 98" o:spid="_x0000_s1064" type="#_x0000_t202" style="position:absolute;left:0;text-align:left;margin-left:1.5pt;margin-top:255.45pt;width:437.4pt;height:.05pt;z-index:251791360;visibility:visible;mso-wrap-style:square;mso-wrap-distance-left:9pt;mso-wrap-distance-top:0;mso-wrap-distance-right:9pt;mso-wrap-distance-bottom:0;mso-position-horizontal:absolute;mso-position-horizontal-relative:text;mso-position-vertical:absolute;mso-position-vertical-relative:text;v-text-anchor:top" o:gfxdata="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" stroked="f">
+                <v:textbox style="mso-fit-shape-to-text:t" inset="0,0,0,0">
+                  <w:txbxContent>
+                    <w:p>
+                      <w:pPr>
+                        <w:pStyle w:val="Caption"/>
+                        <w:rPr>
+                          <w:noProof/>
+                          <w:sz w:val="26"/>
+                          <w:szCs w:val="26"/>
+                          <w:lang w:eastAsia="zh-CN"/>
+                        </w:rPr>
+                      </w:pPr>
+                      <w:r>
+                        <w:t xml:space="preserve">Hình </w:t>
+                      </w:r>
+                      <w:r>
+                        <w:fldChar w:fldCharType="begin"/>
+                      </w:r>
+                      <w:r>
+                        <w:instrText xml:space="preserve"> SEQ Hình \* ARABIC </w:instrText>
+                      </w:r>
+                      <w:r>
+                        <w:fldChar w:fldCharType="separate"/>
+                      </w:r>
+                      <w:r>
+                        <w:rPr>
+                          <w:noProof/>
+                        </w:rPr>
+                        <w:t>39</w:t>
+                      </w:r>
+                      <w:r>
+                        <w:fldChar w:fldCharType="end"/>
+                      </w:r>
+                      <w:r>
+                        <w:t>. Giao diện điểm danh</w:t>
+                      </w:r>
+                    </w:p>
+                  </w:txbxContent>
+                </v:textbox>
+                <w10:wrap type="topAndBottom"/>
+              </v:shape>
+            </w:pict>
+          </mc:Fallback>
+        </mc:AlternateContent>
+      </w:r>
+      <w:r>
+        <w:rPr>
+          <w:noProof/>
+        </w:rPr>
+        <w:drawing>
+          <wp:anchor distT="0" distB="0" distL="114300" distR="114300" simplePos="0" relativeHeight="251789312" behindDoc="0" locked="0" layoutInCell="1" allowOverlap="1" wp14:anchorId="7BD12D0E" wp14:editId="22BA6135">
+            <wp:simplePos x="0" y="0"/>
+            <wp:positionH relativeFrom="margin">
+              <wp:align>left</wp:align>
+            </wp:positionH>
+            <wp:positionV relativeFrom="paragraph">
+              <wp:posOffset>212090</wp:posOffset>
+            </wp:positionV>
+            <wp:extent cx="5554980" cy="2974975"/>
+            <wp:effectExtent l="19050" t="19050" r="26670" b="15875"/>
+            <wp:wrapTopAndBottom/>
+            <wp:docPr id="97" name="Picture 97"/>
+            <wp:cNvGraphicFramePr>
+              <a:graphicFrameLocks xmlns:a="http://schemas.openxmlformats.org/drawingml/2006/main" noChangeAspect="1"/>
+            </wp:cNvGraphicFramePr>
+            <a:graphic xmlns:a="http://schemas.openxmlformats.org/drawingml/2006/main">
+              <a:graphicData uri="http://schemas.openxmlformats.org/drawingml/2006/picture">
+                <pic:pic xmlns:pic="http://schemas.openxmlformats.org/drawingml/2006/picture">
+                  <pic:nvPicPr>
+                    <pic:cNvPr id="1" name=""/>
+                    <pic:cNvPicPr/>
+                  </pic:nvPicPr>
+                  <pic:blipFill>
+                    <a:blip r:embed="rId98">
+                      <a:extLst>
+                        <a:ext uri="{28A0092B-C50C-407E-A947-70E740481C1C}">
+                          <a14:useLocalDpi xmlns:a14="http://schemas.microsoft.com/office/drawing/2010/main" val="0"/>
+                        </a:ext>
+                      </a:extLst>
+                    </a:blip>
+                    <a:stretch>
+                      <a:fillRect/>
+                    </a:stretch>
+                  </pic:blipFill>
+                  <pic:spPr>
+                    <a:xfrm>
+                      <a:off x="0" y="0"/>
+                      <a:ext cx="5554980" cy="2974975"/>
+                    </a:xfrm>
+                    <a:prstGeom prst="rect">
+                      <a:avLst/>
+                    </a:prstGeom>
+                    <a:ln>
+                      <a:solidFill>
+                        <a:schemeClr val="tx1"/>
+                      </a:solidFill>
+                    </a:ln>
+                  </pic:spPr>
+                </pic:pic>
+              </a:graphicData>
+            </a:graphic>
+            <wp14:sizeRelH relativeFrom="margin">
+              <wp14:pctWidth>0</wp14:pctWidth>
+            </wp14:sizeRelH>
+          </wp:anchor>
+        </w:drawing>
+      </w:r>
+      <w:r>
         <w:t>Giao diện điểm danh:</w:t>
+      </w:r>
+      <w:r>
+        <w:rPr>
+          <w:noProof/>
+        </w:rPr>
+        <w:t xml:space="preserve"> </w:t>
+      </w:r>
+    </w:p>
+    <w:p>
+      <w:pPr>
+        <w:pStyle w:val="ListParagraph"/>
+      </w:pPr>
+      <w:r>
+        <w:t>Đây là giao diện quan trọng nhất, quyết định chức năng chính nhất của hệ thống – điểm danh sự kiện. Màn hình giao diện này cũng không được tắt đi trong quá trình điểm danh để đảm bảo chuyển biến và thống kê được hoạt động đúng đắn.</w:t>
+      </w:r>
+    </w:p>
+    <w:p>
+      <w:pPr>
+        <w:pStyle w:val="ListParagraph"/>
+      </w:pPr>
+      <w:r>
+        <w:t>Tron</w:t>
+      </w:r>
+      <w:r>
+        <w:t>g giao diện này, người dùng</w:t>
+      </w:r>
+      <w:r>
+        <w:t xml:space="preserve"> </w:t>
+      </w:r>
+      <w:r>
+        <w:t>sau khi quét thẻ điểm danh sẽ nhận được một trong các thông báo sau</w:t>
+      </w:r>
+      <w:r>
+        <w:t>:</w:t>
+      </w:r>
+    </w:p>
+    <w:p>
+      <w:pPr>
+        <w:pStyle w:val="Demuccon3so"/>
+      </w:pPr>
+      <w:r>
+        <w:rPr>
+          <w:noProof/>
+        </w:rPr>
+        <w:lastRenderedPageBreak/>
+        <mc:AlternateContent>
+          <mc:Choice Requires="wps">
+            <w:drawing>
+              <wp:anchor distT="0" distB="0" distL="114300" distR="114300" simplePos="0" relativeHeight="251794432" behindDoc="0" locked="0" layoutInCell="1" allowOverlap="1" wp14:anchorId="3EF3DB7E" wp14:editId="2C3857CD">
+                <wp:simplePos x="0" y="0"/>
+                <wp:positionH relativeFrom="column">
+                  <wp:posOffset>55880</wp:posOffset>
+                </wp:positionH>
+                <wp:positionV relativeFrom="paragraph">
+                  <wp:posOffset>2526030</wp:posOffset>
+                </wp:positionV>
+                <wp:extent cx="5506720" cy="635"/>
+                <wp:effectExtent l="0" t="0" r="0" b="0"/>
+                <wp:wrapTopAndBottom/>
+                <wp:docPr id="100" name="Text Box 100"/>
+                <wp:cNvGraphicFramePr/>
+                <a:graphic xmlns:a="http://schemas.openxmlformats.org/drawingml/2006/main">
+                  <a:graphicData uri="http://schemas.microsoft.com/office/word/2010/wordprocessingShape">
+                    <wps:wsp>
+                      <wps:cNvSpPr txBox="1"/>
+                      <wps:spPr>
+                        <a:xfrm>
+                          <a:off x="0" y="0"/>
+                          <a:ext cx="5506720" cy="635"/>
+                        </a:xfrm>
+                        <a:prstGeom prst="rect">
+                          <a:avLst/>
+                        </a:prstGeom>
+                        <a:solidFill>
+                          <a:prstClr val="white"/>
+                        </a:solidFill>
+                        <a:ln>
+                          <a:noFill/>
+                        </a:ln>
+                      </wps:spPr>
+                      <wps:txbx>
+                        <w:txbxContent>
+                          <w:p>
+                            <w:pPr>
+                              <w:pStyle w:val="Caption"/>
+                              <w:rPr>
+                                <w:noProof/>
+                                <w:sz w:val="26"/>
+                                <w:szCs w:val="26"/>
+                                <w:lang w:eastAsia="zh-CN"/>
+                              </w:rPr>
+                            </w:pPr>
+                            <w:r>
+                              <w:t xml:space="preserve">Hình </w:t>
+                            </w:r>
+                            <w:r>
+                              <w:fldChar w:fldCharType="begin"/>
+                            </w:r>
+                            <w:r>
+                              <w:instrText xml:space="preserve"> SEQ Hình \* ARABIC </w:instrText>
+                            </w:r>
+                            <w:r>
+                              <w:fldChar w:fldCharType="separate"/>
+                            </w:r>
+                            <w:r>
+                              <w:rPr>
+                                <w:noProof/>
+                              </w:rPr>
+                              <w:t>40</w:t>
+                            </w:r>
+                            <w:r>
+                              <w:fldChar w:fldCharType="end"/>
+                            </w:r>
+                            <w:r>
+                              <w:t xml:space="preserve">. </w:t>
+                            </w:r>
+                            <w:r>
+                              <w:t>Thông báo đ</w:t>
+                            </w:r>
+                            <w:r>
+                              <w:t>iểm danh thành công</w:t>
+                            </w:r>
+                          </w:p>
+                        </w:txbxContent>
+                      </wps:txbx>
+                      <wps:bodyPr rot="0" spcFirstLastPara="0" vertOverflow="overflow" horzOverflow="overflow" vert="horz" wrap="square" lIns="0" tIns="0" rIns="0" bIns="0" numCol="1" spcCol="0" rtlCol="0" fromWordArt="0" anchor="t" anchorCtr="0" forceAA="0" compatLnSpc="1">
+                        <a:prstTxWarp prst="textNoShape">
+                          <a:avLst/>
+                        </a:prstTxWarp>
+                        <a:spAutoFit/>
+                      </wps:bodyPr>
+                    </wps:wsp>
+                  </a:graphicData>
+                </a:graphic>
+              </wp:anchor>
+            </w:drawing>
+          </mc:Choice>
+          <mc:Fallback>
+            <w:pict>
+              <v:shape w14:anchorId="3EF3DB7E" id="Text Box 100" o:spid="_x0000_s1065" type="#_x0000_t202" style="position:absolute;left:0;text-align:left;margin-left:4.4pt;margin-top:198.9pt;width:433.6pt;height:.05pt;z-index:251794432;visibility:visible;mso-wrap-style:square;mso-wrap-distance-left:9pt;mso-wrap-distance-top:0;mso-wrap-distance-right:9pt;mso-wrap-distance-bottom:0;mso-position-horizontal:absolute;mso-position-horizontal-relative:text;mso-position-vertical:absolute;mso-position-vertical-relative:text;v-text-anchor:top" o:gfxdata="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" stroked="f">
+                <v:textbox style="mso-fit-shape-to-text:t" inset="0,0,0,0">
+                  <w:txbxContent>
+                    <w:p>
+                      <w:pPr>
+                        <w:pStyle w:val="Caption"/>
+                        <w:rPr>
+                          <w:noProof/>
+                          <w:sz w:val="26"/>
+                          <w:szCs w:val="26"/>
+                          <w:lang w:eastAsia="zh-CN"/>
+                        </w:rPr>
+                      </w:pPr>
+                      <w:r>
+                        <w:t xml:space="preserve">Hình </w:t>
+                      </w:r>
+                      <w:r>
+                        <w:fldChar w:fldCharType="begin"/>
+                      </w:r>
+                      <w:r>
+                        <w:instrText xml:space="preserve"> SEQ Hình \* ARABIC </w:instrText>
+                      </w:r>
+                      <w:r>
+                        <w:fldChar w:fldCharType="separate"/>
+                      </w:r>
+                      <w:r>
+                        <w:rPr>
+                          <w:noProof/>
+                        </w:rPr>
+                        <w:t>40</w:t>
+                      </w:r>
+                      <w:r>
+                        <w:fldChar w:fldCharType="end"/>
+                      </w:r>
+                      <w:r>
+                        <w:t xml:space="preserve">. </w:t>
+                      </w:r>
+                      <w:r>
+                        <w:t>Thông báo đ</w:t>
+                      </w:r>
+                      <w:r>
+                        <w:t>iểm danh thành công</w:t>
+                      </w:r>
+                    </w:p>
+                  </w:txbxContent>
+                </v:textbox>
+                <w10:wrap type="topAndBottom"/>
+              </v:shape>
+            </w:pict>
+          </mc:Fallback>
+        </mc:AlternateContent>
+      </w:r>
+      <w:r>
+        <w:rPr>
+          <w:noProof/>
+        </w:rPr>
+        <w:drawing>
+          <wp:anchor distT="0" distB="0" distL="114300" distR="114300" simplePos="0" relativeHeight="251792384" behindDoc="0" locked="0" layoutInCell="1" allowOverlap="1" wp14:anchorId="7C691970" wp14:editId="6701DC77">
+            <wp:simplePos x="0" y="0"/>
+            <wp:positionH relativeFrom="margin">
+              <wp:align>right</wp:align>
+            </wp:positionH>
+            <wp:positionV relativeFrom="paragraph">
+              <wp:posOffset>220980</wp:posOffset>
+            </wp:positionV>
+            <wp:extent cx="5506720" cy="2247900"/>
+            <wp:effectExtent l="19050" t="19050" r="17780" b="19050"/>
+            <wp:wrapTopAndBottom/>
+            <wp:docPr id="99" name="Picture 99"/>
+            <wp:cNvGraphicFramePr>
+              <a:graphicFrameLocks xmlns:a="http://schemas.openxmlformats.org/drawingml/2006/main" noChangeAspect="1"/>
+            </wp:cNvGraphicFramePr>
+            <a:graphic xmlns:a="http://schemas.openxmlformats.org/drawingml/2006/main">
+              <a:graphicData uri="http://schemas.openxmlformats.org/drawingml/2006/picture">
+                <pic:pic xmlns:pic="http://schemas.openxmlformats.org/drawingml/2006/picture">
+                  <pic:nvPicPr>
+                    <pic:cNvPr id="1" name=""/>
+                    <pic:cNvPicPr/>
+                  </pic:nvPicPr>
+                  <pic:blipFill>
+                    <a:blip r:embed="rId99">
+                      <a:extLst>
+                        <a:ext uri="{28A0092B-C50C-407E-A947-70E740481C1C}">
+                          <a14:useLocalDpi xmlns:a14="http://schemas.microsoft.com/office/drawing/2010/main" val="0"/>
+                        </a:ext>
+                      </a:extLst>
+                    </a:blip>
+                    <a:stretch>
+                      <a:fillRect/>
+                    </a:stretch>
+                  </pic:blipFill>
+                  <pic:spPr>
+                    <a:xfrm>
+                      <a:off x="0" y="0"/>
+                      <a:ext cx="5506720" cy="2247900"/>
+                    </a:xfrm>
+                    <a:prstGeom prst="rect">
+                      <a:avLst/>
+                    </a:prstGeom>
+                    <a:ln>
+                      <a:solidFill>
+                        <a:schemeClr val="tx1"/>
+                      </a:solidFill>
+                    </a:ln>
+                  </pic:spPr>
+                </pic:pic>
+              </a:graphicData>
+            </a:graphic>
+            <wp14:sizeRelH relativeFrom="margin">
+              <wp14:pctWidth>0</wp14:pctWidth>
+            </wp14:sizeRelH>
+          </wp:anchor>
+        </w:drawing>
+      </w:r>
+      <w:r>
+        <w:t>Điểm danh thành công</w:t>
+      </w:r>
+    </w:p>
+    <w:p>
+      <w:pPr>
+        <w:pStyle w:val="ListParagraph"/>
+      </w:pPr>
+      <w:r>
+        <w:t>Thông báo này hiển thị cho biết rằng người vừa quét thẻ đã điểm danh thành công cho một lượt điểm danh vào hoặc ra của mình. Ví dụ: theo hình 40, cán bộ Nguyễn Ân Hiển đã hoàn thành một lượt điểm danh vào hoặc ra khi tham gia sự kiện này.</w:t>
+      </w:r>
+    </w:p>
+    <w:p>
+      <w:pPr>
+        <w:pStyle w:val="Demuccon3so"/>
+      </w:pPr>
+      <w:r>
+        <w:rPr>
+          <w:noProof/>
+        </w:rPr>
+        <mc:AlternateContent>
+          <mc:Choice Requires="wps">
+            <w:drawing>
+              <wp:anchor distT="0" distB="0" distL="114300" distR="114300" simplePos="0" relativeHeight="251797504" behindDoc="0" locked="0" layoutInCell="1" allowOverlap="1" wp14:anchorId="70D678D5" wp14:editId="6EE6738B">
+                <wp:simplePos x="0" y="0"/>
+                <wp:positionH relativeFrom="column">
+                  <wp:posOffset>170815</wp:posOffset>
+                </wp:positionH>
+                <wp:positionV relativeFrom="paragraph">
+                  <wp:posOffset>1871345</wp:posOffset>
+                </wp:positionV>
+                <wp:extent cx="5238750" cy="635"/>
+                <wp:effectExtent l="0" t="0" r="0" b="0"/>
+                <wp:wrapTopAndBottom/>
+                <wp:docPr id="102" name="Text Box 102"/>
+                <wp:cNvGraphicFramePr/>
+                <a:graphic xmlns:a="http://schemas.openxmlformats.org/drawingml/2006/main">
+                  <a:graphicData uri="http://schemas.microsoft.com/office/word/2010/wordprocessingShape">
+                    <wps:wsp>
+                      <wps:cNvSpPr txBox="1"/>
+                      <wps:spPr>
+                        <a:xfrm>
+                          <a:off x="0" y="0"/>
+                          <a:ext cx="5238750" cy="635"/>
+                        </a:xfrm>
+                        <a:prstGeom prst="rect">
+                          <a:avLst/>
+                        </a:prstGeom>
+                        <a:solidFill>
+                          <a:prstClr val="white"/>
+                        </a:solidFill>
+                        <a:ln>
+                          <a:noFill/>
+                        </a:ln>
+                      </wps:spPr>
+                      <wps:txbx>
+                        <w:txbxContent>
+                          <w:p>
+                            <w:pPr>
+                              <w:pStyle w:val="Caption"/>
+                              <w:rPr>
+                                <w:noProof/>
+                                <w:sz w:val="26"/>
+                                <w:szCs w:val="26"/>
+                                <w:lang w:eastAsia="zh-CN"/>
+                              </w:rPr>
+                            </w:pPr>
+                            <w:r>
+                              <w:t xml:space="preserve">Hình </w:t>
+                            </w:r>
+                            <w:r>
+                              <w:fldChar w:fldCharType="begin"/>
+                            </w:r>
+                            <w:r>
+                              <w:instrText xml:space="preserve"> SEQ Hình \* ARABIC </w:instrText>
+                            </w:r>
+                            <w:r>
+                              <w:fldChar w:fldCharType="separate"/>
+                            </w:r>
+                            <w:r>
+                              <w:rPr>
+                                <w:noProof/>
+                              </w:rPr>
+                              <w:t>41</w:t>
+                            </w:r>
+                            <w:r>
+                              <w:fldChar w:fldCharType="end"/>
+                            </w:r>
+                            <w:r>
+                              <w:t>. Thông báo điểm danh nhiều lần</w:t>
+                            </w:r>
+                          </w:p>
+                        </w:txbxContent>
+                      </wps:txbx>
+                      <wps:bodyPr rot="0" spcFirstLastPara="0" vertOverflow="overflow" horzOverflow="overflow" vert="horz" wrap="square" lIns="0" tIns="0" rIns="0" bIns="0" numCol="1" spcCol="0" rtlCol="0" fromWordArt="0" anchor="t" anchorCtr="0" forceAA="0" compatLnSpc="1">
+                        <a:prstTxWarp prst="textNoShape">
+                          <a:avLst/>
+                        </a:prstTxWarp>
+                        <a:spAutoFit/>
+                      </wps:bodyPr>
+                    </wps:wsp>
+                  </a:graphicData>
+                </a:graphic>
+              </wp:anchor>
+            </w:drawing>
+          </mc:Choice>
+          <mc:Fallback>
+            <w:pict>
+              <v:shape w14:anchorId="70D678D5" id="Text Box 102" o:spid="_x0000_s1066" type="#_x0000_t202" style="position:absolute;left:0;text-align:left;margin-left:13.45pt;margin-top:147.35pt;width:412.5pt;height:.05pt;z-index:251797504;visibility:visible;mso-wrap-style:square;mso-wrap-distance-left:9pt;mso-wrap-distance-top:0;mso-wrap-distance-right:9pt;mso-wrap-distance-bottom:0;mso-position-horizontal:absolute;mso-position-horizontal-relative:text;mso-position-vertical:absolute;mso-position-vertical-relative:text;v-text-anchor:top" o:gfxdata="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" stroked="f">
+                <v:textbox style="mso-fit-shape-to-text:t" inset="0,0,0,0">
+                  <w:txbxContent>
+                    <w:p>
+                      <w:pPr>
+                        <w:pStyle w:val="Caption"/>
+                        <w:rPr>
+                          <w:noProof/>
+                          <w:sz w:val="26"/>
+                          <w:szCs w:val="26"/>
+                          <w:lang w:eastAsia="zh-CN"/>
+                        </w:rPr>
+                      </w:pPr>
+                      <w:r>
+                        <w:t xml:space="preserve">Hình </w:t>
+                      </w:r>
+                      <w:r>
+                        <w:fldChar w:fldCharType="begin"/>
+                      </w:r>
+                      <w:r>
+                        <w:instrText xml:space="preserve"> SEQ Hình \* ARABIC </w:instrText>
+                      </w:r>
+                      <w:r>
+                        <w:fldChar w:fldCharType="separate"/>
+                      </w:r>
+                      <w:r>
+                        <w:rPr>
+                          <w:noProof/>
+                        </w:rPr>
+                        <w:t>41</w:t>
+                      </w:r>
+                      <w:r>
+                        <w:fldChar w:fldCharType="end"/>
+                      </w:r>
+                      <w:r>
+                        <w:t>. Thông báo điểm danh nhiều lần</w:t>
+                      </w:r>
+                    </w:p>
+                  </w:txbxContent>
+                </v:textbox>
+                <w10:wrap type="topAndBottom"/>
+              </v:shape>
+            </w:pict>
+          </mc:Fallback>
+        </mc:AlternateContent>
+      </w:r>
+      <w:r>
+        <w:rPr>
+          <w:noProof/>
+        </w:rPr>
+        <w:drawing>
+          <wp:anchor distT="0" distB="0" distL="114300" distR="114300" simplePos="0" relativeHeight="251795456" behindDoc="0" locked="0" layoutInCell="1" allowOverlap="1" wp14:anchorId="1355F771" wp14:editId="640275A7">
+            <wp:simplePos x="0" y="0"/>
+            <wp:positionH relativeFrom="margin">
+              <wp:align>center</wp:align>
+            </wp:positionH>
+            <wp:positionV relativeFrom="paragraph">
+              <wp:posOffset>242786</wp:posOffset>
+            </wp:positionV>
+            <wp:extent cx="5238750" cy="1571625"/>
+            <wp:effectExtent l="19050" t="19050" r="19050" b="28575"/>
+            <wp:wrapTopAndBottom/>
+            <wp:docPr id="101" name="Picture 101"/>
+            <wp:cNvGraphicFramePr>
+              <a:graphicFrameLocks xmlns:a="http://schemas.openxmlformats.org/drawingml/2006/main" noChangeAspect="1"/>
+            </wp:cNvGraphicFramePr>
+            <a:graphic xmlns:a="http://schemas.openxmlformats.org/drawingml/2006/main">
+              <a:graphicData uri="http://schemas.openxmlformats.org/drawingml/2006/picture">
+                <pic:pic xmlns:pic="http://schemas.openxmlformats.org/drawingml/2006/picture">
+                  <pic:nvPicPr>
+                    <pic:cNvPr id="1" name=""/>
+                    <pic:cNvPicPr/>
+                  </pic:nvPicPr>
+                  <pic:blipFill>
+                    <a:blip r:embed="rId100">
+                      <a:extLst>
+                        <a:ext uri="{28A0092B-C50C-407E-A947-70E740481C1C}">
+                          <a14:useLocalDpi xmlns:a14="http://schemas.microsoft.com/office/drawing/2010/main" val="0"/>
+                        </a:ext>
+                      </a:extLst>
+                    </a:blip>
+                    <a:stretch>
+                      <a:fillRect/>
+                    </a:stretch>
+                  </pic:blipFill>
+                  <pic:spPr>
+                    <a:xfrm>
+                      <a:off x="0" y="0"/>
+                      <a:ext cx="5238750" cy="1571625"/>
+                    </a:xfrm>
+                    <a:prstGeom prst="rect">
+                      <a:avLst/>
+                    </a:prstGeom>
+                    <a:ln>
+                      <a:solidFill>
+                        <a:schemeClr val="tx1"/>
+                      </a:solidFill>
+                    </a:ln>
+                  </pic:spPr>
+                </pic:pic>
+              </a:graphicData>
+            </a:graphic>
+          </wp:anchor>
+        </w:drawing>
+      </w:r>
+      <w:r>
+        <w:t>Trùng kết quả điểm danh</w:t>
+      </w:r>
+    </w:p>
+    <w:p>
+      <w:pPr>
+        <w:pStyle w:val="ListParagraph"/>
+      </w:pPr>
+      <w:r>
+        <w:t>Thông báo này hiển thị khi trong cùng một giai đoạn điểm danh vào hoặc ra. Người điểm danh lại quét thẻ thêm lần thứ 2 trở khi đã thành công đi</w:t>
+      </w:r>
+      <w:r>
+        <w:t>ểm danh cho lượt ra hoặc vào trước đó.</w:t>
+      </w:r>
+    </w:p>
+    <w:p>
+      <w:pPr>
+        <w:rPr>
+          <w:b/>
+          <w:sz w:val="26"/>
+          <w:szCs w:val="26"/>
+          <w:lang w:eastAsia="zh-CN"/>
+        </w:rPr>
+      </w:pPr>
+      <w:r>
+        <w:br w:type="page"/>
+      </w:r>
+    </w:p>
+    <w:p>
+      <w:pPr>
+        <w:pStyle w:val="Demuccon3so"/>
+      </w:pPr>
+      <w:r>
+        <w:rPr>
+          <w:noProof/>
+        </w:rPr>
+        <w:lastRenderedPageBreak/>
+        <mc:AlternateContent>
+          <mc:Choice Requires="wps">
+            <w:drawing>
+              <wp:anchor distT="0" distB="0" distL="114300" distR="114300" simplePos="0" relativeHeight="251800576" behindDoc="0" locked="0" layoutInCell="1" allowOverlap="1" wp14:anchorId="6B5A6EAF" wp14:editId="07551302">
+                <wp:simplePos x="0" y="0"/>
+                <wp:positionH relativeFrom="column">
+                  <wp:posOffset>124076</wp:posOffset>
+                </wp:positionH>
+                <wp:positionV relativeFrom="paragraph">
+                  <wp:posOffset>1887412</wp:posOffset>
+                </wp:positionV>
+                <wp:extent cx="5437505" cy="635"/>
+                <wp:effectExtent l="0" t="0" r="0" b="0"/>
+                <wp:wrapTopAndBottom/>
+                <wp:docPr id="104" name="Text Box 104"/>
+                <wp:cNvGraphicFramePr/>
+                <a:graphic xmlns:a="http://schemas.openxmlformats.org/drawingml/2006/main">
+                  <a:graphicData uri="http://schemas.microsoft.com/office/word/2010/wordprocessingShape">
+                    <wps:wsp>
+                      <wps:cNvSpPr txBox="1"/>
+                      <wps:spPr>
+                        <a:xfrm>
+                          <a:off x="0" y="0"/>
+                          <a:ext cx="5437505" cy="635"/>
+                        </a:xfrm>
+                        <a:prstGeom prst="rect">
+                          <a:avLst/>
+                        </a:prstGeom>
+                        <a:solidFill>
+                          <a:prstClr val="white"/>
+                        </a:solidFill>
+                        <a:ln>
+                          <a:noFill/>
+                        </a:ln>
+                      </wps:spPr>
+                      <wps:txbx>
+                        <w:txbxContent>
+                          <w:p>
+                            <w:pPr>
+                              <w:pStyle w:val="Caption"/>
+                              <w:rPr>
+                                <w:noProof/>
+                                <w:sz w:val="26"/>
+                                <w:szCs w:val="26"/>
+                                <w:lang w:eastAsia="zh-CN"/>
+                              </w:rPr>
+                            </w:pPr>
+                            <w:r>
+                              <w:t xml:space="preserve">Hình </w:t>
+                            </w:r>
+                            <w:r>
+                              <w:fldChar w:fldCharType="begin"/>
+                            </w:r>
+                            <w:r>
+                              <w:instrText xml:space="preserve"> SEQ Hình \* ARABIC </w:instrText>
+                            </w:r>
+                            <w:r>
+                              <w:fldChar w:fldCharType="separate"/>
+                            </w:r>
+                            <w:r>
+                              <w:rPr>
+                                <w:noProof/>
+                              </w:rPr>
+                              <w:t>42</w:t>
+                            </w:r>
+                            <w:r>
+                              <w:fldChar w:fldCharType="end"/>
+                            </w:r>
+                            <w:r>
+                              <w:t>. Có lỗi xảy ra khi điểm danh</w:t>
+                            </w:r>
+                          </w:p>
+                        </w:txbxContent>
+                      </wps:txbx>
+                      <wps:bodyPr rot="0" spcFirstLastPara="0" vertOverflow="overflow" horzOverflow="overflow" vert="horz" wrap="square" lIns="0" tIns="0" rIns="0" bIns="0" numCol="1" spcCol="0" rtlCol="0" fromWordArt="0" anchor="t" anchorCtr="0" forceAA="0" compatLnSpc="1">
+                        <a:prstTxWarp prst="textNoShape">
+                          <a:avLst/>
+                        </a:prstTxWarp>
+                        <a:spAutoFit/>
+                      </wps:bodyPr>
+                    </wps:wsp>
+                  </a:graphicData>
+                </a:graphic>
+              </wp:anchor>
+            </w:drawing>
+          </mc:Choice>
+          <mc:Fallback>
+            <w:pict>
+              <v:shape w14:anchorId="6B5A6EAF" id="Text Box 104" o:spid="_x0000_s1067" type="#_x0000_t202" style="position:absolute;left:0;text-align:left;margin-left:9.75pt;margin-top:148.6pt;width:428.15pt;height:.05pt;z-index:251800576;visibility:visible;mso-wrap-style:square;mso-wrap-distance-left:9pt;mso-wrap-distance-top:0;mso-wrap-distance-right:9pt;mso-wrap-distance-bottom:0;mso-position-horizontal:absolute;mso-position-horizontal-relative:text;mso-position-vertical:absolute;mso-position-vertical-relative:text;v-text-anchor:top" o:gfxdata="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" stroked="f">
+                <v:textbox style="mso-fit-shape-to-text:t" inset="0,0,0,0">
+                  <w:txbxContent>
+                    <w:p>
+                      <w:pPr>
+                        <w:pStyle w:val="Caption"/>
+                        <w:rPr>
+                          <w:noProof/>
+                          <w:sz w:val="26"/>
+                          <w:szCs w:val="26"/>
+                          <w:lang w:eastAsia="zh-CN"/>
+                        </w:rPr>
+                      </w:pPr>
+                      <w:r>
+                        <w:t xml:space="preserve">Hình </w:t>
+                      </w:r>
+                      <w:r>
+                        <w:fldChar w:fldCharType="begin"/>
+                      </w:r>
+                      <w:r>
+                        <w:instrText xml:space="preserve"> SEQ Hình \* ARABIC </w:instrText>
+                      </w:r>
+                      <w:r>
+                        <w:fldChar w:fldCharType="separate"/>
+                      </w:r>
+                      <w:r>
+                        <w:rPr>
+                          <w:noProof/>
+                        </w:rPr>
+                        <w:t>42</w:t>
+                      </w:r>
+                      <w:r>
+                        <w:fldChar w:fldCharType="end"/>
+                      </w:r>
+                      <w:r>
+                        <w:t>. Có lỗi xảy ra khi điểm danh</w:t>
+                      </w:r>
+                    </w:p>
+                  </w:txbxContent>
+                </v:textbox>
+                <w10:wrap type="topAndBottom"/>
+              </v:shape>
+            </w:pict>
+          </mc:Fallback>
+        </mc:AlternateContent>
+      </w:r>
+      <w:r>
+        <w:rPr>
+          <w:noProof/>
+        </w:rPr>
+        <w:drawing>
+          <wp:anchor distT="0" distB="0" distL="114300" distR="114300" simplePos="0" relativeHeight="251798528" behindDoc="0" locked="0" layoutInCell="1" allowOverlap="1" wp14:anchorId="003C3453" wp14:editId="20B011AC">
+            <wp:simplePos x="0" y="0"/>
+            <wp:positionH relativeFrom="margin">
+              <wp:align>right</wp:align>
+            </wp:positionH>
+            <wp:positionV relativeFrom="paragraph">
+              <wp:posOffset>250825</wp:posOffset>
+            </wp:positionV>
+            <wp:extent cx="5437505" cy="1600200"/>
+            <wp:effectExtent l="19050" t="19050" r="10795" b="19050"/>
+            <wp:wrapTopAndBottom/>
+            <wp:docPr id="103" name="Picture 103"/>
+            <wp:cNvGraphicFramePr>
+              <a:graphicFrameLocks xmlns:a="http://schemas.openxmlformats.org/drawingml/2006/main" noChangeAspect="1"/>
+            </wp:cNvGraphicFramePr>
+            <a:graphic xmlns:a="http://schemas.openxmlformats.org/drawingml/2006/main">
+              <a:graphicData uri="http://schemas.openxmlformats.org/drawingml/2006/picture">
+                <pic:pic xmlns:pic="http://schemas.openxmlformats.org/drawingml/2006/picture">
+                  <pic:nvPicPr>
+                    <pic:cNvPr id="1" name=""/>
+                    <pic:cNvPicPr/>
+                  </pic:nvPicPr>
+                  <pic:blipFill>
+                    <a:blip r:embed="rId101">
+                      <a:extLst>
+                        <a:ext uri="{28A0092B-C50C-407E-A947-70E740481C1C}">
+                          <a14:useLocalDpi xmlns:a14="http://schemas.microsoft.com/office/drawing/2010/main" val="0"/>
+                        </a:ext>
+                      </a:extLst>
+                    </a:blip>
+                    <a:stretch>
+                      <a:fillRect/>
+                    </a:stretch>
+                  </pic:blipFill>
+                  <pic:spPr>
+                    <a:xfrm>
+                      <a:off x="0" y="0"/>
+                      <a:ext cx="5437505" cy="1600200"/>
+                    </a:xfrm>
+                    <a:prstGeom prst="rect">
+                      <a:avLst/>
+                    </a:prstGeom>
+                    <a:ln>
+                      <a:solidFill>
+                        <a:schemeClr val="tx1"/>
+                      </a:solidFill>
+                    </a:ln>
+                  </pic:spPr>
+                </pic:pic>
+              </a:graphicData>
+            </a:graphic>
+            <wp14:sizeRelH relativeFrom="margin">
+              <wp14:pctWidth>0</wp14:pctWidth>
+            </wp14:sizeRelH>
+          </wp:anchor>
+        </w:drawing>
+      </w:r>
+      <w:r>
+        <w:t>Có lỗi khi xử lý điểm danh</w:t>
+      </w:r>
+    </w:p>
+    <w:p>
+      <w:pPr>
+        <w:pStyle w:val="ListParagraph"/>
+      </w:pPr>
+      <w:r>
+        <w:t>Thông báo này hiển thị khi server thực thi yêu cầu điểm danh của người dùng không thành công và có lỗi xảy ra trong quá trình xử lý. Thông thường là do kết nối mạng và lỗi phần cứng, các trường hợp này chỉ cần điểm danh lại</w:t>
+      </w:r>
+      <w:r>
+        <w:t xml:space="preserve"> bằng cách quét thẻ lại để</w:t>
+      </w:r>
+      <w:r>
+        <w:t xml:space="preserve"> xử lý.</w:t>
+      </w:r>
+    </w:p>
+    <w:p>
+      <w:pPr>
+        <w:pStyle w:val="Demuccon3so"/>
+      </w:pPr>
+      <w:r>
+        <w:rPr>
+          <w:noProof/>
+        </w:rPr>
+        <mc:AlternateContent>
+          <mc:Choice Requires="wps">
+            <w:drawing>
+              <wp:anchor distT="0" distB="0" distL="114300" distR="114300" simplePos="0" relativeHeight="251803648" behindDoc="0" locked="0" layoutInCell="1" allowOverlap="1" wp14:anchorId="321D1299" wp14:editId="205F4609">
+                <wp:simplePos x="0" y="0"/>
+                <wp:positionH relativeFrom="column">
+                  <wp:posOffset>17780</wp:posOffset>
+                </wp:positionH>
+                <wp:positionV relativeFrom="paragraph">
+                  <wp:posOffset>1800225</wp:posOffset>
+                </wp:positionV>
+                <wp:extent cx="5540375" cy="635"/>
+                <wp:effectExtent l="0" t="0" r="0" b="0"/>
+                <wp:wrapTopAndBottom/>
+                <wp:docPr id="106" name="Text Box 106"/>
+                <wp:cNvGraphicFramePr/>
+                <a:graphic xmlns:a="http://schemas.openxmlformats.org/drawingml/2006/main">
+                  <a:graphicData uri="http://schemas.microsoft.com/office/word/2010/wordprocessingShape">
+                    <wps:wsp>
+                      <wps:cNvSpPr txBox="1"/>
+                      <wps:spPr>
+                        <a:xfrm>
+                          <a:off x="0" y="0"/>
+                          <a:ext cx="5540375" cy="635"/>
+                        </a:xfrm>
+                        <a:prstGeom prst="rect">
+                          <a:avLst/>
+                        </a:prstGeom>
+                        <a:solidFill>
+                          <a:prstClr val="white"/>
+                        </a:solidFill>
+                        <a:ln>
+                          <a:noFill/>
+                        </a:ln>
+                      </wps:spPr>
+                      <wps:txbx>
+                        <w:txbxContent>
+                          <w:p>
+                            <w:pPr>
+                              <w:pStyle w:val="Caption"/>
+                              <w:rPr>
+                                <w:noProof/>
+                                <w:sz w:val="26"/>
+                                <w:szCs w:val="26"/>
+                                <w:lang w:eastAsia="zh-CN"/>
+                              </w:rPr>
+                            </w:pPr>
+                            <w:r>
+                              <w:t xml:space="preserve">Hình </w:t>
+                            </w:r>
+                            <w:r>
+                              <w:fldChar w:fldCharType="begin"/>
+                            </w:r>
+                            <w:r>
+                              <w:instrText xml:space="preserve"> SEQ Hình \* ARABIC </w:instrText>
+                            </w:r>
+                            <w:r>
+                              <w:fldChar w:fldCharType="separate"/>
+                            </w:r>
+                            <w:r>
+                              <w:rPr>
+                                <w:noProof/>
+                              </w:rPr>
+                              <w:t>43</w:t>
+                            </w:r>
+                            <w:r>
+                              <w:fldChar w:fldCharType="end"/>
+                            </w:r>
+                            <w:r>
+                              <w:t>. Điểm danh bằng thẻ chưa có</w:t>
+                            </w:r>
+                            <w:r>
+                              <w:t xml:space="preserve"> thông tin</w:t>
+                            </w:r>
+                            <w:r>
+                              <w:t xml:space="preserve"> trong hệ thống</w:t>
+                            </w:r>
+                          </w:p>
+                        </w:txbxContent>
+                      </wps:txbx>
+                      <wps:bodyPr rot="0" spcFirstLastPara="0" vertOverflow="overflow" horzOverflow="overflow" vert="horz" wrap="square" lIns="0" tIns="0" rIns="0" bIns="0" numCol="1" spcCol="0" rtlCol="0" fromWordArt="0" anchor="t" anchorCtr="0" forceAA="0" compatLnSpc="1">
+                        <a:prstTxWarp prst="textNoShape">
+                          <a:avLst/>
+                        </a:prstTxWarp>
+                        <a:spAutoFit/>
+                      </wps:bodyPr>
+                    </wps:wsp>
+                  </a:graphicData>
+                </a:graphic>
+              </wp:anchor>
+            </w:drawing>
+          </mc:Choice>
+          <mc:Fallback>
+            <w:pict>
+              <v:shape w14:anchorId="321D1299" id="Text Box 106" o:spid="_x0000_s1068" type="#_x0000_t202" style="position:absolute;left:0;text-align:left;margin-left:1.4pt;margin-top:141.75pt;width:436.25pt;height:.05pt;z-index:251803648;visibility:visible;mso-wrap-style:square;mso-wrap-distance-left:9pt;mso-wrap-distance-top:0;mso-wrap-distance-right:9pt;mso-wrap-distance-bottom:0;mso-position-horizontal:absolute;mso-position-horizontal-relative:text;mso-position-vertical:absolute;mso-position-vertical-relative:text;v-text-anchor:top" o:gfxdata="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" stroked="f">
+                <v:textbox style="mso-fit-shape-to-text:t" inset="0,0,0,0">
+                  <w:txbxContent>
+                    <w:p>
+                      <w:pPr>
+                        <w:pStyle w:val="Caption"/>
+                        <w:rPr>
+                          <w:noProof/>
+                          <w:sz w:val="26"/>
+                          <w:szCs w:val="26"/>
+                          <w:lang w:eastAsia="zh-CN"/>
+                        </w:rPr>
+                      </w:pPr>
+                      <w:r>
+                        <w:t xml:space="preserve">Hình </w:t>
+                      </w:r>
+                      <w:r>
+                        <w:fldChar w:fldCharType="begin"/>
+                      </w:r>
+                      <w:r>
+                        <w:instrText xml:space="preserve"> SEQ Hình \* ARABIC </w:instrText>
+                      </w:r>
+                      <w:r>
+                        <w:fldChar w:fldCharType="separate"/>
+                      </w:r>
+                      <w:r>
+                        <w:rPr>
+                          <w:noProof/>
+                        </w:rPr>
+                        <w:t>43</w:t>
+                      </w:r>
+                      <w:r>
+                        <w:fldChar w:fldCharType="end"/>
+                      </w:r>
+                      <w:r>
+                        <w:t>. Điểm danh bằng thẻ chưa có</w:t>
+                      </w:r>
+                      <w:r>
+                        <w:t xml:space="preserve"> thông tin</w:t>
+                      </w:r>
+                      <w:r>
+                        <w:t xml:space="preserve"> trong hệ thống</w:t>
+                      </w:r>
+                    </w:p>
+                  </w:txbxContent>
+                </v:textbox>
+                <w10:wrap type="topAndBottom"/>
+              </v:shape>
+            </w:pict>
+          </mc:Fallback>
+        </mc:AlternateContent>
+      </w:r>
+      <w:r>
+        <w:rPr>
+          <w:noProof/>
+        </w:rPr>
+        <w:drawing>
+          <wp:anchor distT="0" distB="0" distL="114300" distR="114300" simplePos="0" relativeHeight="251801600" behindDoc="0" locked="0" layoutInCell="1" allowOverlap="1" wp14:anchorId="0D813F61" wp14:editId="326932D2">
+            <wp:simplePos x="0" y="0"/>
+            <wp:positionH relativeFrom="margin">
+              <wp:align>right</wp:align>
+            </wp:positionH>
+            <wp:positionV relativeFrom="paragraph">
+              <wp:posOffset>260985</wp:posOffset>
+            </wp:positionV>
+            <wp:extent cx="5540375" cy="1482090"/>
+            <wp:effectExtent l="19050" t="19050" r="22225" b="22860"/>
+            <wp:wrapTopAndBottom/>
+            <wp:docPr id="105" name="Picture 105"/>
+            <wp:cNvGraphicFramePr>
+              <a:graphicFrameLocks xmlns:a="http://schemas.openxmlformats.org/drawingml/2006/main" noChangeAspect="1"/>
+            </wp:cNvGraphicFramePr>
+            <a:graphic xmlns:a="http://schemas.openxmlformats.org/drawingml/2006/main">
+              <a:graphicData uri="http://schemas.openxmlformats.org/drawingml/2006/picture">
+                <pic:pic xmlns:pic="http://schemas.openxmlformats.org/drawingml/2006/picture">
+                  <pic:nvPicPr>
+                    <pic:cNvPr id="1" name=""/>
+                    <pic:cNvPicPr/>
+                  </pic:nvPicPr>
+                  <pic:blipFill>
+                    <a:blip r:embed="rId102">
+                      <a:extLst>
+                        <a:ext uri="{28A0092B-C50C-407E-A947-70E740481C1C}">
+                          <a14:useLocalDpi xmlns:a14="http://schemas.microsoft.com/office/drawing/2010/main" val="0"/>
+                        </a:ext>
+                      </a:extLst>
+                    </a:blip>
+                    <a:stretch>
+                      <a:fillRect/>
+                    </a:stretch>
+                  </pic:blipFill>
+                  <pic:spPr>
+                    <a:xfrm>
+                      <a:off x="0" y="0"/>
+                      <a:ext cx="5540375" cy="1482090"/>
+                    </a:xfrm>
+                    <a:prstGeom prst="rect">
+                      <a:avLst/>
+                    </a:prstGeom>
+                    <a:ln>
+                      <a:solidFill>
+                        <a:schemeClr val="tx1"/>
+                      </a:solidFill>
+                    </a:ln>
+                  </pic:spPr>
+                </pic:pic>
+              </a:graphicData>
+            </a:graphic>
+            <wp14:sizeRelH relativeFrom="margin">
+              <wp14:pctWidth>0</wp14:pctWidth>
+            </wp14:sizeRelH>
+          </wp:anchor>
+        </w:drawing>
+      </w:r>
+      <w:r>
+        <w:t>Thẻ chưa có thông tin trong hệ thống</w:t>
+      </w:r>
+    </w:p>
+    <w:p>
+      <w:pPr>
+        <w:pStyle w:val="ListParagraph"/>
+      </w:pPr>
+      <w:r>
+        <w:t>Thông báo này dành cho các thẻ đã quét để điểm danh nhưng mã thẻ lại chưa có trong hệ thống. Thông báo này gợi ý cho người dùng hai cách xử trí nếu muốn tiếp tục điểm danh là điểm danh nặc danh bằng cách click bào từ “đây” hoặc đăng ký để hoàn thành đầy đủ thông tin sau đó điểm danh bình thường.</w:t>
+      </w:r>
+    </w:p>
+    <w:p>
+      <w:pPr>
+        <w:rPr>
+          <w:sz w:val="26"/>
+        </w:rPr>
+      </w:pPr>
+      <w:r>
+        <w:br w:type="page"/>
+      </w:r>
+    </w:p>
+    <w:p>
+      <w:pPr>
+        <w:pStyle w:val="ListParagraph"/>
+        <w:rPr>
+          <w:noProof/>
+        </w:rPr>
+      </w:pPr>
+      <w:r>
+        <w:rPr>
+          <w:noProof/>
+        </w:rPr>
+        <w:lastRenderedPageBreak/>
+        <mc:AlternateContent>
+          <mc:Choice Requires="wps">
+            <w:drawing>
+              <wp:anchor distT="0" distB="0" distL="114300" distR="114300" simplePos="0" relativeHeight="251815936" behindDoc="0" locked="0" layoutInCell="1" allowOverlap="1" wp14:anchorId="4DE48EE7" wp14:editId="544B1CE4">
+                <wp:simplePos x="0" y="0"/>
+                <wp:positionH relativeFrom="column">
+                  <wp:posOffset>1209040</wp:posOffset>
+                </wp:positionH>
+                <wp:positionV relativeFrom="paragraph">
+                  <wp:posOffset>8525510</wp:posOffset>
+                </wp:positionV>
+                <wp:extent cx="3156585" cy="635"/>
+                <wp:effectExtent l="0" t="0" r="0" b="0"/>
+                <wp:wrapTopAndBottom/>
+                <wp:docPr id="114" name="Text Box 114"/>
+                <wp:cNvGraphicFramePr/>
+                <a:graphic xmlns:a="http://schemas.openxmlformats.org/drawingml/2006/main">
+                  <a:graphicData uri="http://schemas.microsoft.com/office/word/2010/wordprocessingShape">
+                    <wps:wsp>
+                      <wps:cNvSpPr txBox="1"/>
+                      <wps:spPr>
+                        <a:xfrm>
+                          <a:off x="0" y="0"/>
+                          <a:ext cx="3156585" cy="635"/>
+                        </a:xfrm>
+                        <a:prstGeom prst="rect">
+                          <a:avLst/>
+                        </a:prstGeom>
+                        <a:solidFill>
+                          <a:prstClr val="white"/>
+                        </a:solidFill>
+                        <a:ln>
+                          <a:noFill/>
+                        </a:ln>
+                      </wps:spPr>
+                      <wps:txbx>
+                        <w:txbxContent>
+                          <w:p>
+                            <w:pPr>
+                              <w:pStyle w:val="Caption"/>
+                              <w:rPr>
+                                <w:noProof/>
+                                <w:sz w:val="26"/>
+                                <w:szCs w:val="24"/>
+                              </w:rPr>
+                            </w:pPr>
+                            <w:r>
+                              <w:t xml:space="preserve">Hình </w:t>
+                            </w:r>
+                            <w:r>
+                              <w:fldChar w:fldCharType="begin"/>
+                            </w:r>
+                            <w:r>
+                              <w:instrText xml:space="preserve"> SEQ Hình \* ARABIC </w:instrText>
+                            </w:r>
+                            <w:r>
+                              <w:fldChar w:fldCharType="separate"/>
+                            </w:r>
+                            <w:r>
+                              <w:rPr>
+                                <w:noProof/>
+                              </w:rPr>
+                              <w:t>44</w:t>
+                            </w:r>
+                            <w:r>
+                              <w:fldChar w:fldCharType="end"/>
+                            </w:r>
+                            <w:r>
+                              <w:t>. Dạng t</w:t>
+                            </w:r>
+                            <w:r>
+                              <w:t>hông báo cho người dùng nặc danh</w:t>
+                            </w:r>
+                          </w:p>
+                        </w:txbxContent>
+                      </wps:txbx>
+                      <wps:bodyPr rot="0" spcFirstLastPara="0" vertOverflow="overflow" horzOverflow="overflow" vert="horz" wrap="square" lIns="0" tIns="0" rIns="0" bIns="0" numCol="1" spcCol="0" rtlCol="0" fromWordArt="0" anchor="t" anchorCtr="0" forceAA="0" compatLnSpc="1">
+                        <a:prstTxWarp prst="textNoShape">
+                          <a:avLst/>
+                        </a:prstTxWarp>
+                        <a:spAutoFit/>
+                      </wps:bodyPr>
+                    </wps:wsp>
+                  </a:graphicData>
+                </a:graphic>
+              </wp:anchor>
+            </w:drawing>
+          </mc:Choice>
+          <mc:Fallback>
+            <w:pict>
+              <v:shape w14:anchorId="4DE48EE7" id="Text Box 114" o:spid="_x0000_s1069" type="#_x0000_t202" style="position:absolute;left:0;text-align:left;margin-left:95.2pt;margin-top:671.3pt;width:248.55pt;height:.05pt;z-index:251815936;visibility:visible;mso-wrap-style:square;mso-wrap-distance-left:9pt;mso-wrap-distance-top:0;mso-wrap-distance-right:9pt;mso-wrap-distance-bottom:0;mso-position-horizontal:absolute;mso-position-horizontal-relative:text;mso-position-vertical:absolute;mso-position-vertical-relative:text;v-text-anchor:top" o:gfxdata="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" stroked="f">
+                <v:textbox style="mso-fit-shape-to-text:t" inset="0,0,0,0">
+                  <w:txbxContent>
+                    <w:p>
+                      <w:pPr>
+                        <w:pStyle w:val="Caption"/>
+                        <w:rPr>
+                          <w:noProof/>
+                          <w:sz w:val="26"/>
+                          <w:szCs w:val="24"/>
+                        </w:rPr>
+                      </w:pPr>
+                      <w:r>
+                        <w:t xml:space="preserve">Hình </w:t>
+                      </w:r>
+                      <w:r>
+                        <w:fldChar w:fldCharType="begin"/>
+                      </w:r>
+                      <w:r>
+                        <w:instrText xml:space="preserve"> SEQ Hình \* ARABIC </w:instrText>
+                      </w:r>
+                      <w:r>
+                        <w:fldChar w:fldCharType="separate"/>
+                      </w:r>
+                      <w:r>
+                        <w:rPr>
+                          <w:noProof/>
+                        </w:rPr>
+                        <w:t>44</w:t>
+                      </w:r>
+                      <w:r>
+                        <w:fldChar w:fldCharType="end"/>
+                      </w:r>
+                      <w:r>
+                        <w:t>. Dạng t</w:t>
+                      </w:r>
+                      <w:r>
+                        <w:t>hông báo cho người dùng nặc danh</w:t>
+                      </w:r>
+                    </w:p>
+                  </w:txbxContent>
+                </v:textbox>
+                <w10:wrap type="topAndBottom"/>
+              </v:shape>
+            </w:pict>
+          </mc:Fallback>
+        </mc:AlternateContent>
+      </w:r>
+      <w:r>
+        <w:rPr>
+          <w:noProof/>
+        </w:rPr>
+        <w:drawing>
+          <wp:anchor distT="0" distB="0" distL="114300" distR="114300" simplePos="0" relativeHeight="251813888" behindDoc="0" locked="0" layoutInCell="1" allowOverlap="1" wp14:anchorId="7CCBB4F6" wp14:editId="2DEA4445">
+            <wp:simplePos x="0" y="0"/>
+            <wp:positionH relativeFrom="margin">
+              <wp:align>center</wp:align>
+            </wp:positionH>
+            <wp:positionV relativeFrom="paragraph">
+              <wp:posOffset>7559730</wp:posOffset>
+            </wp:positionV>
+            <wp:extent cx="3156585" cy="953770"/>
+            <wp:effectExtent l="19050" t="19050" r="24765" b="17780"/>
+            <wp:wrapTopAndBottom/>
+            <wp:docPr id="113" name="Picture 113"/>
+            <wp:cNvGraphicFramePr>
+              <a:graphicFrameLocks xmlns:a="http://schemas.openxmlformats.org/drawingml/2006/main" noChangeAspect="1"/>
+            </wp:cNvGraphicFramePr>
+            <a:graphic xmlns:a="http://schemas.openxmlformats.org/drawingml/2006/main">
+              <a:graphicData uri="http://schemas.openxmlformats.org/drawingml/2006/picture">
+                <pic:pic xmlns:pic="http://schemas.openxmlformats.org/drawingml/2006/picture">
+                  <pic:nvPicPr>
+                    <pic:cNvPr id="1" name=""/>
+                    <pic:cNvPicPr/>
+                  </pic:nvPicPr>
+                  <pic:blipFill>
+                    <a:blip r:embed="rId103">
+                      <a:extLst>
+                        <a:ext uri="{28A0092B-C50C-407E-A947-70E740481C1C}">
+                          <a14:useLocalDpi xmlns:a14="http://schemas.microsoft.com/office/drawing/2010/main" val="0"/>
+                        </a:ext>
+                      </a:extLst>
+                    </a:blip>
+                    <a:stretch>
+                      <a:fillRect/>
+                    </a:stretch>
+                  </pic:blipFill>
+                  <pic:spPr>
+                    <a:xfrm>
+                      <a:off x="0" y="0"/>
+                      <a:ext cx="3156585" cy="953770"/>
+                    </a:xfrm>
+                    <a:prstGeom prst="rect">
+                      <a:avLst/>
+                    </a:prstGeom>
+                    <a:ln>
+                      <a:solidFill>
+                        <a:schemeClr val="tx1"/>
+                      </a:solidFill>
+                    </a:ln>
+                  </pic:spPr>
+                </pic:pic>
+              </a:graphicData>
+            </a:graphic>
+          </wp:anchor>
+        </w:drawing>
+      </w:r>
+      <w:r>
+        <w:rPr>
+          <w:noProof/>
+        </w:rPr>
+        <mc:AlternateContent>
+          <mc:Choice Requires="wps">
+            <w:drawing>
+              <wp:anchor distT="0" distB="0" distL="114300" distR="114300" simplePos="0" relativeHeight="251812864" behindDoc="0" locked="0" layoutInCell="1" allowOverlap="1" wp14:anchorId="248DEDD1" wp14:editId="73E93660">
+                <wp:simplePos x="0" y="0"/>
+                <wp:positionH relativeFrom="margin">
+                  <wp:align>center</wp:align>
+                </wp:positionH>
+                <wp:positionV relativeFrom="paragraph">
+                  <wp:posOffset>7161006</wp:posOffset>
+                </wp:positionV>
+                <wp:extent cx="2846705" cy="635"/>
+                <wp:effectExtent l="0" t="0" r="0" b="0"/>
+                <wp:wrapTopAndBottom/>
+                <wp:docPr id="112" name="Text Box 112"/>
+                <wp:cNvGraphicFramePr/>
+                <a:graphic xmlns:a="http://schemas.openxmlformats.org/drawingml/2006/main">
+                  <a:graphicData uri="http://schemas.microsoft.com/office/word/2010/wordprocessingShape">
+                    <wps:wsp>
+                      <wps:cNvSpPr txBox="1"/>
+                      <wps:spPr>
+                        <a:xfrm>
+                          <a:off x="0" y="0"/>
+                          <a:ext cx="2846705" cy="635"/>
+                        </a:xfrm>
+                        <a:prstGeom prst="rect">
+                          <a:avLst/>
+                        </a:prstGeom>
+                        <a:solidFill>
+                          <a:prstClr val="white"/>
+                        </a:solidFill>
+                        <a:ln>
+                          <a:noFill/>
+                        </a:ln>
+                      </wps:spPr>
+                      <wps:txbx>
+                        <w:txbxContent>
+                          <w:p>
+                            <w:pPr>
+                              <w:pStyle w:val="Caption"/>
+                              <w:rPr>
+                                <w:noProof/>
+                                <w:sz w:val="26"/>
+                                <w:szCs w:val="24"/>
+                              </w:rPr>
+                            </w:pPr>
+                            <w:r>
+                              <w:t xml:space="preserve">Hình </w:t>
+                            </w:r>
+                            <w:r>
+                              <w:fldChar w:fldCharType="begin"/>
+                            </w:r>
+                            <w:r>
+                              <w:instrText xml:space="preserve"> SEQ Hình \* ARABIC </w:instrText>
+                            </w:r>
+                            <w:r>
+                              <w:fldChar w:fldCharType="separate"/>
+                            </w:r>
+                            <w:r>
+                              <w:rPr>
+                                <w:noProof/>
+                              </w:rPr>
+                              <w:t>45</w:t>
+                            </w:r>
+                            <w:r>
+                              <w:fldChar w:fldCharType="end"/>
+                            </w:r>
+                            <w:r>
+                              <w:t>. Điểm danh nặc danh thành công</w:t>
+                            </w:r>
+                          </w:p>
+                        </w:txbxContent>
+                      </wps:txbx>
+                      <wps:bodyPr rot="0" spcFirstLastPara="0" vertOverflow="overflow" horzOverflow="overflow" vert="horz" wrap="square" lIns="0" tIns="0" rIns="0" bIns="0" numCol="1" spcCol="0" rtlCol="0" fromWordArt="0" anchor="t" anchorCtr="0" forceAA="0" compatLnSpc="1">
+                        <a:prstTxWarp prst="textNoShape">
+                          <a:avLst/>
+                        </a:prstTxWarp>
+                        <a:spAutoFit/>
+                      </wps:bodyPr>
+                    </wps:wsp>
+                  </a:graphicData>
+                </a:graphic>
+              </wp:anchor>
+            </w:drawing>
+          </mc:Choice>
+          <mc:Fallback>
+            <w:pict>
+              <v:shape w14:anchorId="248DEDD1" id="Text Box 112" o:spid="_x0000_s1070" type="#_x0000_t202" style="position:absolute;left:0;text-align:left;margin-left:0;margin-top:563.85pt;width:224.15pt;height:.05pt;z-index:251812864;visibility:visible;mso-wrap-style:square;mso-wrap-distance-left:9pt;mso-wrap-distance-top:0;mso-wrap-distance-right:9pt;mso-wrap-distance-bottom:0;mso-position-horizontal:center;mso-position-horizontal-relative:margin;mso-position-vertical:absolute;mso-position-vertical-relative:text;v-text-anchor:top" o:gfxdata="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" stroked="f">
+                <v:textbox style="mso-fit-shape-to-text:t" inset="0,0,0,0">
+                  <w:txbxContent>
+                    <w:p>
+                      <w:pPr>
+                        <w:pStyle w:val="Caption"/>
+                        <w:rPr>
+                          <w:noProof/>
+                          <w:sz w:val="26"/>
+                          <w:szCs w:val="24"/>
+                        </w:rPr>
+                      </w:pPr>
+                      <w:r>
+                        <w:t xml:space="preserve">Hình </w:t>
+                      </w:r>
+                      <w:r>
+                        <w:fldChar w:fldCharType="begin"/>
+                      </w:r>
+                      <w:r>
+                        <w:instrText xml:space="preserve"> SEQ Hình \* ARABIC </w:instrText>
+                      </w:r>
+                      <w:r>
+                        <w:fldChar w:fldCharType="separate"/>
+                      </w:r>
+                      <w:r>
+                        <w:rPr>
+                          <w:noProof/>
+                        </w:rPr>
+                        <w:t>45</w:t>
+                      </w:r>
+                      <w:r>
+                        <w:fldChar w:fldCharType="end"/>
+                      </w:r>
+                      <w:r>
+                        <w:t>. Điểm danh nặc danh thành công</w:t>
+                      </w:r>
+                    </w:p>
+                  </w:txbxContent>
+                </v:textbox>
+                <w10:wrap type="topAndBottom" anchorx="margin"/>
+              </v:shape>
+            </w:pict>
+          </mc:Fallback>
+        </mc:AlternateContent>
+      </w:r>
+      <w:r>
+        <w:rPr>
+          <w:noProof/>
+        </w:rPr>
+        <w:drawing>
+          <wp:anchor distT="0" distB="0" distL="114300" distR="114300" simplePos="0" relativeHeight="251810816" behindDoc="0" locked="0" layoutInCell="1" allowOverlap="1" wp14:anchorId="54D7FDB4" wp14:editId="7D2CD3E7">
+            <wp:simplePos x="0" y="0"/>
+            <wp:positionH relativeFrom="margin">
+              <wp:align>center</wp:align>
+            </wp:positionH>
+            <wp:positionV relativeFrom="paragraph">
+              <wp:posOffset>5712239</wp:posOffset>
+            </wp:positionV>
+            <wp:extent cx="2846705" cy="1383665"/>
+            <wp:effectExtent l="19050" t="19050" r="10795" b="26035"/>
+            <wp:wrapTopAndBottom/>
+            <wp:docPr id="111" name="Picture 111"/>
+            <wp:cNvGraphicFramePr>
+              <a:graphicFrameLocks xmlns:a="http://schemas.openxmlformats.org/drawingml/2006/main" noChangeAspect="1"/>
+            </wp:cNvGraphicFramePr>
+            <a:graphic xmlns:a="http://schemas.openxmlformats.org/drawingml/2006/main">
+              <a:graphicData uri="http://schemas.openxmlformats.org/drawingml/2006/picture">
+                <pic:pic xmlns:pic="http://schemas.openxmlformats.org/drawingml/2006/picture">
+                  <pic:nvPicPr>
+                    <pic:cNvPr id="0" name="Picture 2"/>
+                    <pic:cNvPicPr>
+                      <a:picLocks noChangeAspect="1" noChangeArrowheads="1"/>
+                    </pic:cNvPicPr>
+                  </pic:nvPicPr>
+                  <pic:blipFill>
+                    <a:blip r:embed="rId104">
+                      <a:extLst>
+                        <a:ext uri="{28A0092B-C50C-407E-A947-70E740481C1C}">
+                          <a14:useLocalDpi xmlns:a14="http://schemas.microsoft.com/office/drawing/2010/main" val="0"/>
+                        </a:ext>
+                      </a:extLst>
+                    </a:blip>
+                    <a:srcRect/>
+                    <a:stretch>
+                      <a:fillRect/>
+                    </a:stretch>
+                  </pic:blipFill>
+                  <pic:spPr bwMode="auto">
+                    <a:xfrm>
+                      <a:off x="0" y="0"/>
+                      <a:ext cx="2846705" cy="1383665"/>
+                    </a:xfrm>
+                    <a:prstGeom prst="rect">
+                      <a:avLst/>
+                    </a:prstGeom>
+                    <a:noFill/>
+                    <a:ln>
+                      <a:solidFill>
+                        <a:schemeClr val="tx1"/>
+                      </a:solidFill>
+                    </a:ln>
+                  </pic:spPr>
+                </pic:pic>
+              </a:graphicData>
+            </a:graphic>
+          </wp:anchor>
+        </w:drawing>
+      </w:r>
+      <w:r>
+        <w:rPr>
+          <w:noProof/>
+        </w:rPr>
+        <mc:AlternateContent>
+          <mc:Choice Requires="wps">
+            <w:drawing>
+              <wp:anchor distT="0" distB="0" distL="114300" distR="114300" simplePos="0" relativeHeight="251809792" behindDoc="0" locked="0" layoutInCell="1" allowOverlap="1" wp14:anchorId="3BCA4C3D" wp14:editId="5ADB9BCC">
+                <wp:simplePos x="0" y="0"/>
+                <wp:positionH relativeFrom="margin">
+                  <wp:align>center</wp:align>
+                </wp:positionH>
+                <wp:positionV relativeFrom="paragraph">
+                  <wp:posOffset>5222875</wp:posOffset>
+                </wp:positionV>
+                <wp:extent cx="2966085" cy="635"/>
+                <wp:effectExtent l="0" t="0" r="5715" b="0"/>
+                <wp:wrapTopAndBottom/>
+                <wp:docPr id="110" name="Text Box 110"/>
+                <wp:cNvGraphicFramePr/>
+                <a:graphic xmlns:a="http://schemas.openxmlformats.org/drawingml/2006/main">
+                  <a:graphicData uri="http://schemas.microsoft.com/office/word/2010/wordprocessingShape">
+                    <wps:wsp>
+                      <wps:cNvSpPr txBox="1"/>
+                      <wps:spPr>
+                        <a:xfrm>
+                          <a:off x="0" y="0"/>
+                          <a:ext cx="2966085" cy="635"/>
+                        </a:xfrm>
+                        <a:prstGeom prst="rect">
+                          <a:avLst/>
+                        </a:prstGeom>
+                        <a:solidFill>
+                          <a:prstClr val="white"/>
+                        </a:solidFill>
+                        <a:ln>
+                          <a:noFill/>
+                        </a:ln>
+                      </wps:spPr>
+                      <wps:txbx>
+                        <w:txbxContent>
+                          <w:p>
+                            <w:pPr>
+                              <w:pStyle w:val="Caption"/>
+                              <w:rPr>
+                                <w:noProof/>
+                                <w:sz w:val="26"/>
+                                <w:szCs w:val="24"/>
+                              </w:rPr>
+                            </w:pPr>
+                            <w:r>
+                              <w:t xml:space="preserve">Hình </w:t>
+                            </w:r>
+                            <w:r>
+                              <w:fldChar w:fldCharType="begin"/>
+                            </w:r>
+                            <w:r>
+                              <w:instrText xml:space="preserve"> SEQ Hình \* ARABIC </w:instrText>
+                            </w:r>
+                            <w:r>
+                              <w:fldChar w:fldCharType="separate"/>
+                            </w:r>
+                            <w:r>
+                              <w:rPr>
+                                <w:noProof/>
+                              </w:rPr>
+                              <w:t>46</w:t>
+                            </w:r>
+                            <w:r>
+                              <w:fldChar w:fldCharType="end"/>
+                            </w:r>
+                            <w:r>
+                              <w:t>. Điểm danh nặc danh trùng mã số đã có</w:t>
+                            </w:r>
+                          </w:p>
+                        </w:txbxContent>
+                      </wps:txbx>
+                      <wps:bodyPr rot="0" spcFirstLastPara="0" vertOverflow="overflow" horzOverflow="overflow" vert="horz" wrap="square" lIns="0" tIns="0" rIns="0" bIns="0" numCol="1" spcCol="0" rtlCol="0" fromWordArt="0" anchor="t" anchorCtr="0" forceAA="0" compatLnSpc="1">
+                        <a:prstTxWarp prst="textNoShape">
+                          <a:avLst/>
+                        </a:prstTxWarp>
+                        <a:spAutoFit/>
+                      </wps:bodyPr>
+                    </wps:wsp>
+                  </a:graphicData>
+                </a:graphic>
+              </wp:anchor>
+            </w:drawing>
+          </mc:Choice>
+          <mc:Fallback>
+            <w:pict>
+              <v:shape w14:anchorId="3BCA4C3D" id="Text Box 110" o:spid="_x0000_s1071" type="#_x0000_t202" style="position:absolute;left:0;text-align:left;margin-left:0;margin-top:411.25pt;width:233.55pt;height:.05pt;z-index:251809792;visibility:visible;mso-wrap-style:square;mso-wrap-distance-left:9pt;mso-wrap-distance-top:0;mso-wrap-distance-right:9pt;mso-wrap-distance-bottom:0;mso-position-horizontal:center;mso-position-horizontal-relative:margin;mso-position-vertical:absolute;mso-position-vertical-relative:text;v-text-anchor:top" o:gfxdata="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" stroked="f">
+                <v:textbox style="mso-fit-shape-to-text:t" inset="0,0,0,0">
+                  <w:txbxContent>
+                    <w:p>
+                      <w:pPr>
+                        <w:pStyle w:val="Caption"/>
+                        <w:rPr>
+                          <w:noProof/>
+                          <w:sz w:val="26"/>
+                          <w:szCs w:val="24"/>
+                        </w:rPr>
+                      </w:pPr>
+                      <w:r>
+                        <w:t xml:space="preserve">Hình </w:t>
+                      </w:r>
+                      <w:r>
+                        <w:fldChar w:fldCharType="begin"/>
+                      </w:r>
+                      <w:r>
+                        <w:instrText xml:space="preserve"> SEQ Hình \* ARABIC </w:instrText>
+                      </w:r>
+                      <w:r>
+                        <w:fldChar w:fldCharType="separate"/>
+                      </w:r>
+                      <w:r>
+                        <w:rPr>
+                          <w:noProof/>
+                        </w:rPr>
+                        <w:t>46</w:t>
+                      </w:r>
+                      <w:r>
+                        <w:fldChar w:fldCharType="end"/>
+                      </w:r>
+                      <w:r>
+                        <w:t>. Điểm danh nặc danh trùng mã số đã có</w:t>
+                      </w:r>
+                    </w:p>
+                  </w:txbxContent>
+                </v:textbox>
+                <w10:wrap type="topAndBottom" anchorx="margin"/>
+              </v:shape>
+            </w:pict>
+          </mc:Fallback>
+        </mc:AlternateContent>
+      </w:r>
+      <w:r>
+        <w:rPr>
+          <w:noProof/>
+        </w:rPr>
+        <w:drawing>
+          <wp:anchor distT="0" distB="0" distL="114300" distR="114300" simplePos="0" relativeHeight="251807744" behindDoc="0" locked="0" layoutInCell="1" allowOverlap="1" wp14:anchorId="35F4C092" wp14:editId="098C6441">
+            <wp:simplePos x="0" y="0"/>
+            <wp:positionH relativeFrom="margin">
+              <wp:align>center</wp:align>
+            </wp:positionH>
+            <wp:positionV relativeFrom="paragraph">
+              <wp:posOffset>3787748</wp:posOffset>
+            </wp:positionV>
+            <wp:extent cx="2966085" cy="1383665"/>
+            <wp:effectExtent l="19050" t="19050" r="24765" b="26035"/>
+            <wp:wrapTopAndBottom/>
+            <wp:docPr id="109" name="Picture 109"/>
+            <wp:cNvGraphicFramePr>
+              <a:graphicFrameLocks xmlns:a="http://schemas.openxmlformats.org/drawingml/2006/main" noChangeAspect="1"/>
+            </wp:cNvGraphicFramePr>
+            <a:graphic xmlns:a="http://schemas.openxmlformats.org/drawingml/2006/main">
+              <a:graphicData uri="http://schemas.openxmlformats.org/drawingml/2006/picture">
+                <pic:pic xmlns:pic="http://schemas.openxmlformats.org/drawingml/2006/picture">
+                  <pic:nvPicPr>
+                    <pic:cNvPr id="0" name="Picture 1"/>
+                    <pic:cNvPicPr>
+                      <a:picLocks noChangeAspect="1" noChangeArrowheads="1"/>
+                    </pic:cNvPicPr>
+                  </pic:nvPicPr>
+                  <pic:blipFill>
+                    <a:blip r:embed="rId105">
+                      <a:extLst>
+                        <a:ext uri="{28A0092B-C50C-407E-A947-70E740481C1C}">
+                          <a14:useLocalDpi xmlns:a14="http://schemas.microsoft.com/office/drawing/2010/main" val="0"/>
+                        </a:ext>
+                      </a:extLst>
+                    </a:blip>
+                    <a:srcRect/>
+                    <a:stretch>
+                      <a:fillRect/>
+                    </a:stretch>
+                  </pic:blipFill>
+                  <pic:spPr bwMode="auto">
+                    <a:xfrm>
+                      <a:off x="0" y="0"/>
+                      <a:ext cx="2966085" cy="1383665"/>
+                    </a:xfrm>
+                    <a:prstGeom prst="rect">
+                      <a:avLst/>
+                    </a:prstGeom>
+                    <a:noFill/>
+                    <a:ln>
+                      <a:solidFill>
+                        <a:schemeClr val="tx1"/>
+                      </a:solidFill>
+                    </a:ln>
+                  </pic:spPr>
+                </pic:pic>
+              </a:graphicData>
+            </a:graphic>
+          </wp:anchor>
+        </w:drawing>
+      </w:r>
+      <w:r>
+        <w:rPr>
+          <w:noProof/>
+        </w:rPr>
+        <mc:AlternateContent>
+          <mc:Choice Requires="wps">
+            <w:drawing>
+              <wp:anchor distT="0" distB="0" distL="114300" distR="114300" simplePos="0" relativeHeight="251806720" behindDoc="0" locked="0" layoutInCell="1" allowOverlap="1" wp14:anchorId="69EEC277" wp14:editId="07A7398F">
+                <wp:simplePos x="0" y="0"/>
+                <wp:positionH relativeFrom="margin">
+                  <wp:align>center</wp:align>
+                </wp:positionH>
+                <wp:positionV relativeFrom="paragraph">
+                  <wp:posOffset>3290376</wp:posOffset>
+                </wp:positionV>
+                <wp:extent cx="4166235" cy="635"/>
+                <wp:effectExtent l="0" t="0" r="5715" b="0"/>
+                <wp:wrapTopAndBottom/>
+                <wp:docPr id="108" name="Text Box 108"/>
+                <wp:cNvGraphicFramePr/>
+                <a:graphic xmlns:a="http://schemas.openxmlformats.org/drawingml/2006/main">
+                  <a:graphicData uri="http://schemas.microsoft.com/office/word/2010/wordprocessingShape">
+                    <wps:wsp>
+                      <wps:cNvSpPr txBox="1"/>
+                      <wps:spPr>
+                        <a:xfrm>
+                          <a:off x="0" y="0"/>
+                          <a:ext cx="4166235" cy="635"/>
+                        </a:xfrm>
+                        <a:prstGeom prst="rect">
+                          <a:avLst/>
+                        </a:prstGeom>
+                        <a:solidFill>
+                          <a:prstClr val="white"/>
+                        </a:solidFill>
+                        <a:ln>
+                          <a:noFill/>
+                        </a:ln>
+                      </wps:spPr>
+                      <wps:txbx>
+                        <w:txbxContent>
+                          <w:p>
+                            <w:pPr>
+                              <w:pStyle w:val="Caption"/>
+                              <w:rPr>
+                                <w:noProof/>
+                                <w:sz w:val="26"/>
+                                <w:szCs w:val="24"/>
+                              </w:rPr>
+                            </w:pPr>
+                            <w:r>
+                              <w:t xml:space="preserve">Hình </w:t>
+                            </w:r>
+                            <w:r>
+                              <w:fldChar w:fldCharType="begin"/>
+                            </w:r>
+                            <w:r>
+                              <w:instrText xml:space="preserve"> SEQ Hình \* ARABIC </w:instrText>
+                            </w:r>
+                            <w:r>
+                              <w:fldChar w:fldCharType="separate"/>
+                            </w:r>
+                            <w:r>
+                              <w:rPr>
+                                <w:noProof/>
+                              </w:rPr>
+                              <w:t>47</w:t>
+                            </w:r>
+                            <w:r>
+                              <w:fldChar w:fldCharType="end"/>
+                            </w:r>
+                            <w:r>
+                              <w:t>. Form điểm danh nặc danh</w:t>
+                            </w:r>
+                          </w:p>
+                        </w:txbxContent>
+                      </wps:txbx>
+                      <wps:bodyPr rot="0" spcFirstLastPara="0" vertOverflow="overflow" horzOverflow="overflow" vert="horz" wrap="square" lIns="0" tIns="0" rIns="0" bIns="0" numCol="1" spcCol="0" rtlCol="0" fromWordArt="0" anchor="t" anchorCtr="0" forceAA="0" compatLnSpc="1">
+                        <a:prstTxWarp prst="textNoShape">
+                          <a:avLst/>
+                        </a:prstTxWarp>
+                        <a:spAutoFit/>
+                      </wps:bodyPr>
+                    </wps:wsp>
+                  </a:graphicData>
+                </a:graphic>
+              </wp:anchor>
+            </w:drawing>
+          </mc:Choice>
+          <mc:Fallback>
+            <w:pict>
+              <v:shape w14:anchorId="69EEC277" id="Text Box 108" o:spid="_x0000_s1072" type="#_x0000_t202" style="position:absolute;left:0;text-align:left;margin-left:0;margin-top:259.1pt;width:328.05pt;height:.05pt;z-index:251806720;visibility:visible;mso-wrap-style:square;mso-wrap-distance-left:9pt;mso-wrap-distance-top:0;mso-wrap-distance-right:9pt;mso-wrap-distance-bottom:0;mso-position-horizontal:center;mso-position-horizontal-relative:margin;mso-position-vertical:absolute;mso-position-vertical-relative:text;v-text-anchor:top" o:gfxdata="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" stroked="f">
+                <v:textbox style="mso-fit-shape-to-text:t" inset="0,0,0,0">
+                  <w:txbxContent>
+                    <w:p>
+                      <w:pPr>
+                        <w:pStyle w:val="Caption"/>
+                        <w:rPr>
+                          <w:noProof/>
+                          <w:sz w:val="26"/>
+                          <w:szCs w:val="24"/>
+                        </w:rPr>
+                      </w:pPr>
+                      <w:r>
+                        <w:t xml:space="preserve">Hình </w:t>
+                      </w:r>
+                      <w:r>
+                        <w:fldChar w:fldCharType="begin"/>
+                      </w:r>
+                      <w:r>
+                        <w:instrText xml:space="preserve"> SEQ Hình \* ARABIC </w:instrText>
+                      </w:r>
+                      <w:r>
+                        <w:fldChar w:fldCharType="separate"/>
+                      </w:r>
+                      <w:r>
+                        <w:rPr>
+                          <w:noProof/>
+                        </w:rPr>
+                        <w:t>47</w:t>
+                      </w:r>
+                      <w:r>
+                        <w:fldChar w:fldCharType="end"/>
+                      </w:r>
+                      <w:r>
+                        <w:t>. Form điểm danh nặc danh</w:t>
+                      </w:r>
+                    </w:p>
+                  </w:txbxContent>
+                </v:textbox>
+                <w10:wrap type="topAndBottom" anchorx="margin"/>
+              </v:shape>
+            </w:pict>
+          </mc:Fallback>
+        </mc:AlternateContent>
+      </w:r>
+      <w:r>
+        <w:rPr>
+          <w:noProof/>
+        </w:rPr>
+        <w:drawing>
+          <wp:anchor distT="0" distB="0" distL="114300" distR="114300" simplePos="0" relativeHeight="251804672" behindDoc="0" locked="0" layoutInCell="1" allowOverlap="1" wp14:anchorId="3557CCC3" wp14:editId="045715F5">
+            <wp:simplePos x="0" y="0"/>
+            <wp:positionH relativeFrom="margin">
+              <wp:align>center</wp:align>
+            </wp:positionH>
+            <wp:positionV relativeFrom="paragraph">
+              <wp:posOffset>1158930</wp:posOffset>
+            </wp:positionV>
+            <wp:extent cx="3601720" cy="2070735"/>
+            <wp:effectExtent l="19050" t="19050" r="17780" b="24765"/>
+            <wp:wrapTopAndBottom/>
+            <wp:docPr id="107" name="Picture 107"/>
+            <wp:cNvGraphicFramePr>
+              <a:graphicFrameLocks xmlns:a="http://schemas.openxmlformats.org/drawingml/2006/main" noChangeAspect="1"/>
+            </wp:cNvGraphicFramePr>
+            <a:graphic xmlns:a="http://schemas.openxmlformats.org/drawingml/2006/main">
+              <a:graphicData uri="http://schemas.openxmlformats.org/drawingml/2006/picture">
+                <pic:pic xmlns:pic="http://schemas.openxmlformats.org/drawingml/2006/picture">
+                  <pic:nvPicPr>
+                    <pic:cNvPr id="1" name=""/>
+                    <pic:cNvPicPr/>
+                  </pic:nvPicPr>
+                  <pic:blipFill>
+                    <a:blip r:embed="rId106">
+                      <a:extLst>
+                        <a:ext uri="{28A0092B-C50C-407E-A947-70E740481C1C}">
+                          <a14:useLocalDpi xmlns:a14="http://schemas.microsoft.com/office/drawing/2010/main" val="0"/>
+                        </a:ext>
+                      </a:extLst>
+                    </a:blip>
+                    <a:stretch>
+                      <a:fillRect/>
+                    </a:stretch>
+                  </pic:blipFill>
+                  <pic:spPr>
+                    <a:xfrm>
+                      <a:off x="0" y="0"/>
+                      <a:ext cx="3601720" cy="2070735"/>
+                    </a:xfrm>
+                    <a:prstGeom prst="rect">
+                      <a:avLst/>
+                    </a:prstGeom>
+                    <a:ln>
+                      <a:solidFill>
+                        <a:schemeClr val="tx1"/>
+                      </a:solidFill>
+                    </a:ln>
+                  </pic:spPr>
+                </pic:pic>
+              </a:graphicData>
+            </a:graphic>
+            <wp14:sizeRelH relativeFrom="margin">
+              <wp14:pctWidth>0</wp14:pctWidth>
+            </wp14:sizeRelH>
+            <wp14:sizeRelV relativeFrom="margin">
+              <wp14:pctHeight>0</wp14:pctHeight>
+            </wp14:sizeRelV>
+          </wp:anchor>
+        </w:drawing>
+      </w:r>
+      <w:r>
+        <w:t xml:space="preserve">Ở cách điểm danh nặc danh, hệ thống sẽ hiển thị form để người cần điểm danh nhập mã số (cán </w:t>
+      </w:r>
+      <w:r>
+        <w:t>bộ hoặc sinh viên) của mình vào, nếu mã số bị trùng thì hiển thị thông báo lên form, ngược lại hiện thông báo điểm danh thành công. Và sau khi điểm danh nặc danh. Thông tin hiển thị khi người dùng nặc danh quét thẻ là mã số thay vì họ tên như các người dùng thông thường.</w:t>
+      </w:r>
+      <w:r>
+        <w:rPr>
+          <w:noProof/>
+        </w:rPr>
+        <w:t xml:space="preserve"> </w:t>
+      </w:r>
+    </w:p>
+    <w:p>
+      <w:pPr>
+        <w:pStyle w:val="ListParagraph"/>
+      </w:pPr>
+      <w:r>
+        <w:rPr>
+          <w:noProof/>
+        </w:rPr>
+        <w:lastRenderedPageBreak/>
+        <mc:AlternateContent>
+          <mc:Choice Requires="wps">
+            <w:drawing>
+              <wp:anchor distT="0" distB="0" distL="114300" distR="114300" simplePos="0" relativeHeight="251822080" behindDoc="0" locked="0" layoutInCell="1" allowOverlap="1" wp14:anchorId="01941C51" wp14:editId="2A0EF63E">
+                <wp:simplePos x="0" y="0"/>
+                <wp:positionH relativeFrom="column">
+                  <wp:posOffset>189865</wp:posOffset>
+                </wp:positionH>
+                <wp:positionV relativeFrom="paragraph">
+                  <wp:posOffset>6622415</wp:posOffset>
+                </wp:positionV>
+                <wp:extent cx="5208270" cy="635"/>
+                <wp:effectExtent l="0" t="0" r="0" b="0"/>
+                <wp:wrapTopAndBottom/>
+                <wp:docPr id="118" name="Text Box 118"/>
+                <wp:cNvGraphicFramePr/>
+                <a:graphic xmlns:a="http://schemas.openxmlformats.org/drawingml/2006/main">
+                  <a:graphicData uri="http://schemas.microsoft.com/office/word/2010/wordprocessingShape">
+                    <wps:wsp>
+                      <wps:cNvSpPr txBox="1"/>
+                      <wps:spPr>
+                        <a:xfrm>
+                          <a:off x="0" y="0"/>
+                          <a:ext cx="5208270" cy="635"/>
+                        </a:xfrm>
+                        <a:prstGeom prst="rect">
+                          <a:avLst/>
+                        </a:prstGeom>
+                        <a:solidFill>
+                          <a:prstClr val="white"/>
+                        </a:solidFill>
+                        <a:ln>
+                          <a:noFill/>
+                        </a:ln>
+                      </wps:spPr>
+                      <wps:txbx>
+                        <w:txbxContent>
+                          <w:p>
+                            <w:pPr>
+                              <w:pStyle w:val="Caption"/>
+                              <w:rPr>
+                                <w:noProof/>
+                                <w:sz w:val="26"/>
+                                <w:szCs w:val="24"/>
+                              </w:rPr>
+                            </w:pPr>
+                            <w:r>
+                              <w:t xml:space="preserve">Hình </w:t>
+                            </w:r>
+                            <w:r>
+                              <w:fldChar w:fldCharType="begin"/>
+                            </w:r>
+                            <w:r>
+                              <w:instrText xml:space="preserve"> SEQ Hình \* ARABIC </w:instrText>
+                            </w:r>
+                            <w:r>
+                              <w:fldChar w:fldCharType="separate"/>
+                            </w:r>
+                            <w:r>
+                              <w:rPr>
+                                <w:noProof/>
+                              </w:rPr>
+                              <w:t>48</w:t>
+                            </w:r>
+                            <w:r>
+                              <w:fldChar w:fldCharType="end"/>
+                            </w:r>
+                            <w:r>
+                              <w:t>. Thông báo đăng ký thẻ điểm danh thành công</w:t>
+                            </w:r>
+                          </w:p>
+                        </w:txbxContent>
+                      </wps:txbx>
+                      <wps:bodyPr rot="0" spcFirstLastPara="0" vertOverflow="overflow" horzOverflow="overflow" vert="horz" wrap="square" lIns="0" tIns="0" rIns="0" bIns="0" numCol="1" spcCol="0" rtlCol="0" fromWordArt="0" anchor="t" anchorCtr="0" forceAA="0" compatLnSpc="1">
+                        <a:prstTxWarp prst="textNoShape">
+                          <a:avLst/>
+                        </a:prstTxWarp>
+                        <a:spAutoFit/>
+                      </wps:bodyPr>
+                    </wps:wsp>
+                  </a:graphicData>
+                </a:graphic>
+              </wp:anchor>
+            </w:drawing>
+          </mc:Choice>
+          <mc:Fallback>
+            <w:pict>
+              <v:shape w14:anchorId="01941C51" id="Text Box 118" o:spid="_x0000_s1073" type="#_x0000_t202" style="position:absolute;left:0;text-align:left;margin-left:14.95pt;margin-top:521.45pt;width:410.1pt;height:.05pt;z-index:251822080;visibility:visible;mso-wrap-style:square;mso-wrap-distance-left:9pt;mso-wrap-distance-top:0;mso-wrap-distance-right:9pt;mso-wrap-distance-bottom:0;mso-position-horizontal:absolute;mso-position-horizontal-relative:text;mso-position-vertical:absolute;mso-position-vertical-relative:text;v-text-anchor:top" o:gfxdata="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" stroked="f">
+                <v:textbox style="mso-fit-shape-to-text:t" inset="0,0,0,0">
+                  <w:txbxContent>
+                    <w:p>
+                      <w:pPr>
+                        <w:pStyle w:val="Caption"/>
+                        <w:rPr>
+                          <w:noProof/>
+                          <w:sz w:val="26"/>
+                          <w:szCs w:val="24"/>
+                        </w:rPr>
+                      </w:pPr>
+                      <w:r>
+                        <w:t xml:space="preserve">Hình </w:t>
+                      </w:r>
+                      <w:r>
+                        <w:fldChar w:fldCharType="begin"/>
+                      </w:r>
+                      <w:r>
+                        <w:instrText xml:space="preserve"> SEQ Hình \* ARABIC </w:instrText>
+                      </w:r>
+                      <w:r>
+                        <w:fldChar w:fldCharType="separate"/>
+                      </w:r>
+                      <w:r>
+                        <w:rPr>
+                          <w:noProof/>
+                        </w:rPr>
+                        <w:t>48</w:t>
+                      </w:r>
+                      <w:r>
+                        <w:fldChar w:fldCharType="end"/>
+                      </w:r>
+                      <w:r>
+                        <w:t>. Thông báo đăng ký thẻ điểm danh thành công</w:t>
+                      </w:r>
+                    </w:p>
+                  </w:txbxContent>
+                </v:textbox>
+                <w10:wrap type="topAndBottom"/>
+              </v:shape>
+            </w:pict>
+          </mc:Fallback>
+        </mc:AlternateContent>
+      </w:r>
+      <w:r>
+        <w:rPr>
+          <w:noProof/>
+        </w:rPr>
+        <w:drawing>
+          <wp:anchor distT="0" distB="0" distL="114300" distR="114300" simplePos="0" relativeHeight="251820032" behindDoc="0" locked="0" layoutInCell="1" allowOverlap="1" wp14:anchorId="634DB69E" wp14:editId="3763A6A9">
+            <wp:simplePos x="0" y="0"/>
+            <wp:positionH relativeFrom="margin">
+              <wp:align>center</wp:align>
+            </wp:positionH>
+            <wp:positionV relativeFrom="paragraph">
+              <wp:posOffset>4863824</wp:posOffset>
+            </wp:positionV>
+            <wp:extent cx="5208270" cy="1701800"/>
+            <wp:effectExtent l="19050" t="19050" r="11430" b="12700"/>
+            <wp:wrapTopAndBottom/>
+            <wp:docPr id="117" name="Picture 117"/>
+            <wp:cNvGraphicFramePr>
+              <a:graphicFrameLocks xmlns:a="http://schemas.openxmlformats.org/drawingml/2006/main" noChangeAspect="1"/>
+            </wp:cNvGraphicFramePr>
+            <a:graphic xmlns:a="http://schemas.openxmlformats.org/drawingml/2006/main">
+              <a:graphicData uri="http://schemas.openxmlformats.org/drawingml/2006/picture">
+                <pic:pic xmlns:pic="http://schemas.openxmlformats.org/drawingml/2006/picture">
+                  <pic:nvPicPr>
+                    <pic:cNvPr id="0" name="Picture 3"/>
+                    <pic:cNvPicPr>
+                      <a:picLocks noChangeAspect="1" noChangeArrowheads="1"/>
+                    </pic:cNvPicPr>
+                  </pic:nvPicPr>
+                  <pic:blipFill>
+                    <a:blip r:embed="rId107">
+                      <a:extLst>
+                        <a:ext uri="{28A0092B-C50C-407E-A947-70E740481C1C}">
+                          <a14:useLocalDpi xmlns:a14="http://schemas.microsoft.com/office/drawing/2010/main" val="0"/>
+                        </a:ext>
+                      </a:extLst>
+                    </a:blip>
+                    <a:srcRect/>
+                    <a:stretch>
+                      <a:fillRect/>
+                    </a:stretch>
+                  </pic:blipFill>
+                  <pic:spPr bwMode="auto">
+                    <a:xfrm>
+                      <a:off x="0" y="0"/>
+                      <a:ext cx="5208270" cy="1701800"/>
+                    </a:xfrm>
+                    <a:prstGeom prst="rect">
+                      <a:avLst/>
+                    </a:prstGeom>
+                    <a:noFill/>
+                    <a:ln>
+                      <a:solidFill>
+                        <a:schemeClr val="tx1"/>
+                      </a:solidFill>
+                    </a:ln>
+                  </pic:spPr>
+                </pic:pic>
+              </a:graphicData>
+            </a:graphic>
+          </wp:anchor>
+        </w:drawing>
+      </w:r>
+      <w:r>
+        <w:rPr>
+          <w:noProof/>
+        </w:rPr>
+        <mc:AlternateContent>
+          <mc:Choice Requires="wps">
+            <w:drawing>
+              <wp:anchor distT="0" distB="0" distL="114300" distR="114300" simplePos="0" relativeHeight="251819008" behindDoc="0" locked="0" layoutInCell="1" allowOverlap="1" wp14:anchorId="6F3FE2A6" wp14:editId="00E6E9CD">
+                <wp:simplePos x="0" y="0"/>
+                <wp:positionH relativeFrom="column">
+                  <wp:posOffset>1170940</wp:posOffset>
+                </wp:positionH>
+                <wp:positionV relativeFrom="paragraph">
+                  <wp:posOffset>4458970</wp:posOffset>
+                </wp:positionV>
+                <wp:extent cx="3243580" cy="635"/>
+                <wp:effectExtent l="0" t="0" r="0" b="0"/>
+                <wp:wrapTopAndBottom/>
+                <wp:docPr id="116" name="Text Box 116"/>
+                <wp:cNvGraphicFramePr/>
+                <a:graphic xmlns:a="http://schemas.openxmlformats.org/drawingml/2006/main">
+                  <a:graphicData uri="http://schemas.microsoft.com/office/word/2010/wordprocessingShape">
+                    <wps:wsp>
+                      <wps:cNvSpPr txBox="1"/>
+                      <wps:spPr>
+                        <a:xfrm>
+                          <a:off x="0" y="0"/>
+                          <a:ext cx="3243580" cy="635"/>
+                        </a:xfrm>
+                        <a:prstGeom prst="rect">
+                          <a:avLst/>
+                        </a:prstGeom>
+                        <a:solidFill>
+                          <a:prstClr val="white"/>
+                        </a:solidFill>
+                        <a:ln>
+                          <a:noFill/>
+                        </a:ln>
+                      </wps:spPr>
+                      <wps:txbx>
+                        <w:txbxContent>
+                          <w:p>
+                            <w:pPr>
+                              <w:pStyle w:val="Caption"/>
+                              <w:rPr>
+                                <w:noProof/>
+                                <w:sz w:val="26"/>
+                                <w:szCs w:val="24"/>
+                              </w:rPr>
+                            </w:pPr>
+                            <w:r>
+                              <w:t xml:space="preserve">Hình </w:t>
+                            </w:r>
+                            <w:r>
+                              <w:fldChar w:fldCharType="begin"/>
+                            </w:r>
+                            <w:r>
+                              <w:instrText xml:space="preserve"> SEQ Hình \* ARABIC </w:instrText>
+                            </w:r>
+                            <w:r>
+                              <w:fldChar w:fldCharType="separate"/>
+                            </w:r>
+                            <w:r>
+                              <w:rPr>
+                                <w:noProof/>
+                              </w:rPr>
+                              <w:t>49</w:t>
+                            </w:r>
+                            <w:r>
+                              <w:fldChar w:fldCharType="end"/>
+                            </w:r>
+                            <w:r>
+                              <w:t>. Form đăng ký thẻ điểm danh</w:t>
+                            </w:r>
+                            <w:bookmarkStart w:id="153" w:name="_GoBack"/>
+                            <w:bookmarkEnd w:id="153"/>
+                          </w:p>
+                        </w:txbxContent>
+                      </wps:txbx>
+                      <wps:bodyPr rot="0" spcFirstLastPara="0" vertOverflow="overflow" horzOverflow="overflow" vert="horz" wrap="square" lIns="0" tIns="0" rIns="0" bIns="0" numCol="1" spcCol="0" rtlCol="0" fromWordArt="0" anchor="t" anchorCtr="0" forceAA="0" compatLnSpc="1">
+                        <a:prstTxWarp prst="textNoShape">
+                          <a:avLst/>
+                        </a:prstTxWarp>
+                        <a:spAutoFit/>
+                      </wps:bodyPr>
+                    </wps:wsp>
+                  </a:graphicData>
+                </a:graphic>
+              </wp:anchor>
+            </w:drawing>
+          </mc:Choice>
+          <mc:Fallback>
+            <w:pict>
+              <v:shape w14:anchorId="6F3FE2A6" id="Text Box 116" o:spid="_x0000_s1074" type="#_x0000_t202" style="position:absolute;left:0;text-align:left;margin-left:92.2pt;margin-top:351.1pt;width:255.4pt;height:.05pt;z-index:251819008;visibility:visible;mso-wrap-style:square;mso-wrap-distance-left:9pt;mso-wrap-distance-top:0;mso-wrap-distance-right:9pt;mso-wrap-distance-bottom:0;mso-position-horizontal:absolute;mso-position-horizontal-relative:text;mso-position-vertical:absolute;mso-position-vertical-relative:text;v-text-anchor:top" o:gfxdata="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" stroked="f">
+                <v:textbox style="mso-fit-shape-to-text:t" inset="0,0,0,0">
+                  <w:txbxContent>
+                    <w:p>
+                      <w:pPr>
+                        <w:pStyle w:val="Caption"/>
+                        <w:rPr>
+                          <w:noProof/>
+                          <w:sz w:val="26"/>
+                          <w:szCs w:val="24"/>
+                        </w:rPr>
+                      </w:pPr>
+                      <w:r>
+                        <w:t xml:space="preserve">Hình </w:t>
+                      </w:r>
+                      <w:r>
+                        <w:fldChar w:fldCharType="begin"/>
+                      </w:r>
+                      <w:r>
+                        <w:instrText xml:space="preserve"> SEQ Hình \* ARABIC </w:instrText>
+                      </w:r>
+                      <w:r>
+                        <w:fldChar w:fldCharType="separate"/>
+                      </w:r>
+                      <w:r>
+                        <w:rPr>
+                          <w:noProof/>
+                        </w:rPr>
+                        <w:t>49</w:t>
+                      </w:r>
+                      <w:r>
+                        <w:fldChar w:fldCharType="end"/>
+                      </w:r>
+                      <w:r>
+                        <w:t>. Form đăng ký thẻ điểm danh</w:t>
+                      </w:r>
+                      <w:bookmarkStart w:id="154" w:name="_GoBack"/>
+                      <w:bookmarkEnd w:id="154"/>
+                    </w:p>
+                  </w:txbxContent>
+                </v:textbox>
+                <w10:wrap type="topAndBottom"/>
+              </v:shape>
+            </w:pict>
+          </mc:Fallback>
+        </mc:AlternateContent>
+      </w:r>
+      <w:r>
+        <w:rPr>
+          <w:noProof/>
+        </w:rPr>
+        <w:drawing>
+          <wp:anchor distT="0" distB="0" distL="114300" distR="114300" simplePos="0" relativeHeight="251816960" behindDoc="0" locked="0" layoutInCell="1" allowOverlap="1" wp14:anchorId="35A41BBD" wp14:editId="73C8F953">
+            <wp:simplePos x="0" y="0"/>
+            <wp:positionH relativeFrom="margin">
+              <wp:align>center</wp:align>
+            </wp:positionH>
+            <wp:positionV relativeFrom="paragraph">
+              <wp:posOffset>1206611</wp:posOffset>
+            </wp:positionV>
+            <wp:extent cx="3243580" cy="3195320"/>
+            <wp:effectExtent l="19050" t="19050" r="13970" b="24130"/>
+            <wp:wrapTopAndBottom/>
+            <wp:docPr id="115" name="Picture 115"/>
+            <wp:cNvGraphicFramePr>
+              <a:graphicFrameLocks xmlns:a="http://schemas.openxmlformats.org/drawingml/2006/main" noChangeAspect="1"/>
+            </wp:cNvGraphicFramePr>
+            <a:graphic xmlns:a="http://schemas.openxmlformats.org/drawingml/2006/main">
+              <a:graphicData uri="http://schemas.openxmlformats.org/drawingml/2006/picture">
+                <pic:pic xmlns:pic="http://schemas.openxmlformats.org/drawingml/2006/picture">
+                  <pic:nvPicPr>
+                    <pic:cNvPr id="1" name=""/>
+                    <pic:cNvPicPr/>
+                  </pic:nvPicPr>
+                  <pic:blipFill>
+                    <a:blip r:embed="rId108">
+                      <a:extLst>
+                        <a:ext uri="{28A0092B-C50C-407E-A947-70E740481C1C}">
+                          <a14:useLocalDpi xmlns:a14="http://schemas.microsoft.com/office/drawing/2010/main" val="0"/>
+                        </a:ext>
+                      </a:extLst>
+                    </a:blip>
+                    <a:stretch>
+                      <a:fillRect/>
+                    </a:stretch>
+                  </pic:blipFill>
+                  <pic:spPr>
+                    <a:xfrm>
+                      <a:off x="0" y="0"/>
+                      <a:ext cx="3243580" cy="3195320"/>
+                    </a:xfrm>
+                    <a:prstGeom prst="rect">
+                      <a:avLst/>
+                    </a:prstGeom>
+                    <a:ln>
+                      <a:solidFill>
+                        <a:schemeClr val="tx1"/>
+                      </a:solidFill>
+                    </a:ln>
+                  </pic:spPr>
+                </pic:pic>
+              </a:graphicData>
+            </a:graphic>
+            <wp14:sizeRelH relativeFrom="margin">
+              <wp14:pctWidth>0</wp14:pctWidth>
+            </wp14:sizeRelH>
+            <wp14:sizeRelV relativeFrom="margin">
+              <wp14:pctHeight>0</wp14:pctHeight>
+            </wp14:sizeRelV>
+          </wp:anchor>
+        </w:drawing>
+      </w:r>
+      <w:r>
+        <w:rPr>
+          <w:noProof/>
+        </w:rPr>
+        <w:t>Ở cách đăng ký thông tin ngay, hệ thống sẽ hiển thị một form để người dùng điền thông tin. Sau khi đăng ký thành công hoặc thất bại sẽ hiển thị thông báo lên trang điểm danh. Nếu thành công, người dùng sẽ trở thành người dùng bình thường lúc này thẻ đã có thể sử dụng nhưng vẫn phải quét để điểm danh vì chức năng đăng ký thông tin chỉ đăng ký mã thẻ cho người dùng mà thôi.</w:t>
+      </w:r>
+      <w:r>
+        <w:rPr>
+          <w:noProof/>
+        </w:rPr>
+        <w:t xml:space="preserve"> </w:t>
       </w:r>
     </w:p>
     <w:sectPr>
-      <w:headerReference w:type="default" r:id="rId94"/>
+      <w:headerReference w:type="default" r:id="rId109"/>
       <w:pgSz w:w="11907" w:h="16840" w:code="9"/>
       <w:pgMar w:top="1418" w:right="1134" w:bottom="1418" w:left="1985" w:header="567" w:footer="567" w:gutter="0"/>
       <w:cols w:space="720"/>
@@ -36180,7 +39502,7 @@
             <w:sz w:val="26"/>
             <w:szCs w:val="26"/>
           </w:rPr>
-          <w:t>48</w:t>
+          <w:t>54</w:t>
         </w:r>
         <w:r>
           <w:rPr>
@@ -43743,7 +47065,7 @@
 </file>
 
 <file path=customXml/itemProps1.xml><?xml version="1.0" encoding="utf-8"?>
-<ds:datastoreItem xmlns:ds="http://schemas.openxmlformats.org/officeDocument/2006/customXml" ds:itemID="{AA67FF93-226B-4587-BAB9-42B88F6D90C6}">
+<ds:datastoreItem xmlns:ds="http://schemas.openxmlformats.org/officeDocument/2006/customXml" ds:itemID="{A5CF62A5-E1B5-45CC-94DA-20E07FE68BDD}">
   <ds:schemaRefs>
     <ds:schemaRef ds:uri="http://schemas.openxmlformats.org/officeDocument/2006/bibliography"/>
   </ds:schemaRefs>

</xml_diff>